<commit_message>
Primera entrega carpeta de sistemas operativos y formacion
</commit_message>
<xml_diff>
--- a/SegundaEntrega/Proyecto - Carin Molina 1210 v1.docx
+++ b/SegundaEntrega/Proyecto - Carin Molina 1210 v1.docx
@@ -656,12 +656,10 @@
           <w:szCs w:val="28"/>
           <w:lang w:val="es-UY"/>
         </w:rPr>
-        <w:t>: Majime</w:t>
-      </w:r>
-    </w:p>
-    <w:p>
-      <w:pPr>
-        <w:ind w:left="260"/>
+        <w:t xml:space="preserve">: </w:t>
+      </w:r>
+      <w:proofErr w:type="spellStart"/>
+      <w:r>
         <w:rPr>
           <w:rFonts w:ascii="Georgia" w:eastAsia="Georgia" w:hAnsi="Georgia" w:cs="Georgia"/>
           <w:b/>
@@ -670,8 +668,13 @@
           <w:szCs w:val="28"/>
           <w:lang w:val="es-UY"/>
         </w:rPr>
-      </w:pPr>
-      <w:r>
+        <w:t>Majime</w:t>
+      </w:r>
+      <w:proofErr w:type="spellEnd"/>
+    </w:p>
+    <w:p>
+      <w:pPr>
+        <w:ind w:left="260"/>
         <w:rPr>
           <w:rFonts w:ascii="Georgia" w:eastAsia="Georgia" w:hAnsi="Georgia" w:cs="Georgia"/>
           <w:b/>
@@ -680,8 +683,7 @@
           <w:szCs w:val="28"/>
           <w:lang w:val="es-UY"/>
         </w:rPr>
-        <w:t xml:space="preserve">Grupo de Clase: </w:t>
-      </w:r>
+      </w:pPr>
       <w:r>
         <w:rPr>
           <w:rFonts w:ascii="Georgia" w:eastAsia="Georgia" w:hAnsi="Georgia" w:cs="Georgia"/>
@@ -691,18 +693,8 @@
           <w:szCs w:val="28"/>
           <w:lang w:val="es-UY"/>
         </w:rPr>
-        <w:t>3°IA</w:t>
-      </w:r>
-    </w:p>
-    <w:p>
-      <w:pPr>
-        <w:ind w:left="260"/>
-        <w:rPr>
-          <w:sz w:val="20"/>
-          <w:szCs w:val="20"/>
-          <w:lang w:val="es-UY"/>
-        </w:rPr>
-      </w:pPr>
+        <w:t xml:space="preserve">Grupo de Clase: </w:t>
+      </w:r>
       <w:r>
         <w:rPr>
           <w:rFonts w:ascii="Georgia" w:eastAsia="Georgia" w:hAnsi="Georgia" w:cs="Georgia"/>
@@ -712,8 +704,18 @@
           <w:szCs w:val="28"/>
           <w:lang w:val="es-UY"/>
         </w:rPr>
-        <w:t xml:space="preserve">Turno: </w:t>
-      </w:r>
+        <w:t>3°IA</w:t>
+      </w:r>
+    </w:p>
+    <w:p>
+      <w:pPr>
+        <w:ind w:left="260"/>
+        <w:rPr>
+          <w:sz w:val="20"/>
+          <w:szCs w:val="20"/>
+          <w:lang w:val="es-UY"/>
+        </w:rPr>
+      </w:pPr>
       <w:r>
         <w:rPr>
           <w:rFonts w:ascii="Georgia" w:eastAsia="Georgia" w:hAnsi="Georgia" w:cs="Georgia"/>
@@ -723,18 +725,8 @@
           <w:szCs w:val="28"/>
           <w:lang w:val="es-UY"/>
         </w:rPr>
-        <w:t>Matutino</w:t>
-      </w:r>
-    </w:p>
-    <w:p>
-      <w:pPr>
-        <w:ind w:left="260"/>
-        <w:rPr>
-          <w:sz w:val="20"/>
-          <w:szCs w:val="20"/>
-          <w:lang w:val="es-UY"/>
-        </w:rPr>
-      </w:pPr>
+        <w:t xml:space="preserve">Turno: </w:t>
+      </w:r>
       <w:r>
         <w:rPr>
           <w:rFonts w:ascii="Georgia" w:eastAsia="Georgia" w:hAnsi="Georgia" w:cs="Georgia"/>
@@ -744,8 +736,18 @@
           <w:szCs w:val="28"/>
           <w:lang w:val="es-UY"/>
         </w:rPr>
-        <w:t xml:space="preserve">Materia: </w:t>
-      </w:r>
+        <w:t>Matutino</w:t>
+      </w:r>
+    </w:p>
+    <w:p>
+      <w:pPr>
+        <w:ind w:left="260"/>
+        <w:rPr>
+          <w:sz w:val="20"/>
+          <w:szCs w:val="20"/>
+          <w:lang w:val="es-UY"/>
+        </w:rPr>
+      </w:pPr>
       <w:r>
         <w:rPr>
           <w:rFonts w:ascii="Georgia" w:eastAsia="Georgia" w:hAnsi="Georgia" w:cs="Georgia"/>
@@ -755,28 +757,8 @@
           <w:szCs w:val="28"/>
           <w:lang w:val="es-UY"/>
         </w:rPr>
-        <w:t>Proyecto</w:t>
-      </w:r>
-    </w:p>
-    <w:p>
-      <w:pPr>
-        <w:spacing w:line="1" w:lineRule="exact"/>
-        <w:rPr>
-          <w:sz w:val="24"/>
-          <w:szCs w:val="24"/>
-          <w:lang w:val="es-UY"/>
-        </w:rPr>
-      </w:pPr>
-    </w:p>
-    <w:p>
-      <w:pPr>
-        <w:ind w:left="260"/>
-        <w:rPr>
-          <w:sz w:val="20"/>
-          <w:szCs w:val="20"/>
-          <w:lang w:val="es-UY"/>
-        </w:rPr>
-      </w:pPr>
+        <w:t xml:space="preserve">Materia: </w:t>
+      </w:r>
       <w:r>
         <w:rPr>
           <w:rFonts w:ascii="Georgia" w:eastAsia="Georgia" w:hAnsi="Georgia" w:cs="Georgia"/>
@@ -786,8 +768,28 @@
           <w:szCs w:val="28"/>
           <w:lang w:val="es-UY"/>
         </w:rPr>
-        <w:t xml:space="preserve">Nombre de los Integrantes del Grupo: </w:t>
-      </w:r>
+        <w:t>Proyecto</w:t>
+      </w:r>
+    </w:p>
+    <w:p>
+      <w:pPr>
+        <w:spacing w:line="1" w:lineRule="exact"/>
+        <w:rPr>
+          <w:sz w:val="24"/>
+          <w:szCs w:val="24"/>
+          <w:lang w:val="es-UY"/>
+        </w:rPr>
+      </w:pPr>
+    </w:p>
+    <w:p>
+      <w:pPr>
+        <w:ind w:left="260"/>
+        <w:rPr>
+          <w:sz w:val="20"/>
+          <w:szCs w:val="20"/>
+          <w:lang w:val="es-UY"/>
+        </w:rPr>
+      </w:pPr>
       <w:r>
         <w:rPr>
           <w:rFonts w:ascii="Georgia" w:eastAsia="Georgia" w:hAnsi="Georgia" w:cs="Georgia"/>
@@ -797,7 +799,7 @@
           <w:szCs w:val="28"/>
           <w:lang w:val="es-UY"/>
         </w:rPr>
-        <w:t>Patricio Suárez</w:t>
+        <w:t xml:space="preserve">Nombre de los Integrantes del Grupo: </w:t>
       </w:r>
       <w:r>
         <w:rPr>
@@ -808,7 +810,7 @@
           <w:szCs w:val="28"/>
           <w:lang w:val="es-UY"/>
         </w:rPr>
-        <w:t xml:space="preserve">, </w:t>
+        <w:t xml:space="preserve">Patricio Suárez, </w:t>
       </w:r>
       <w:r>
         <w:rPr>
@@ -1062,7 +1064,30 @@
           <w:lang w:val="es-UY"/>
         </w:rPr>
         <w:tab/>
-        <w:t xml:space="preserve">Bvar. José Batlle y Ordoñez </w:t>
+      </w:r>
+      <w:proofErr w:type="spellStart"/>
+      <w:r>
+        <w:rPr>
+          <w:rFonts w:ascii="Georgia" w:eastAsia="Georgia" w:hAnsi="Georgia" w:cs="Georgia"/>
+          <w:i/>
+          <w:iCs/>
+          <w:sz w:val="20"/>
+          <w:szCs w:val="20"/>
+          <w:lang w:val="es-UY"/>
+        </w:rPr>
+        <w:t>Bvar</w:t>
+      </w:r>
+      <w:proofErr w:type="spellEnd"/>
+      <w:r>
+        <w:rPr>
+          <w:rFonts w:ascii="Georgia" w:eastAsia="Georgia" w:hAnsi="Georgia" w:cs="Georgia"/>
+          <w:i/>
+          <w:iCs/>
+          <w:sz w:val="20"/>
+          <w:szCs w:val="20"/>
+          <w:lang w:val="es-UY"/>
+        </w:rPr>
+        <w:t xml:space="preserve">. José Batlle y Ordoñez </w:t>
       </w:r>
       <w:r>
         <w:rPr>
@@ -1480,18 +1505,7 @@
           <w:szCs w:val="28"/>
           <w:lang w:val="es-UY"/>
         </w:rPr>
-        <w:t>Suárez Patricio</w:t>
-      </w:r>
-      <w:r>
-        <w:rPr>
-          <w:rFonts w:ascii="Georgia" w:eastAsia="Georgia" w:hAnsi="Georgia" w:cs="Georgia"/>
-          <w:b/>
-          <w:bCs/>
-          <w:sz w:val="28"/>
-          <w:szCs w:val="28"/>
-          <w:lang w:val="es-UY"/>
-        </w:rPr>
-        <w:t xml:space="preserve">, </w:t>
+        <w:t xml:space="preserve">Suárez Patricio, </w:t>
       </w:r>
       <w:r>
         <w:rPr>
@@ -2237,16 +2251,7 @@
           <w:sz w:val="24"/>
           <w:lang w:val="es-UY"/>
         </w:rPr>
-        <w:t>Introducción</w:t>
-      </w:r>
-      <w:r>
-        <w:rPr>
-          <w:rFonts w:ascii="Arial" w:eastAsia="Arial" w:hAnsi="Arial" w:cs="Arial"/>
-          <w:b/>
-          <w:sz w:val="24"/>
-          <w:lang w:val="es-UY"/>
-        </w:rPr>
-        <w:t xml:space="preserve"> ..................................................</w:t>
+        <w:t>Introducción ..................................................</w:t>
       </w:r>
       <w:r>
         <w:rPr>
@@ -2550,16 +2555,7 @@
           <w:sz w:val="24"/>
           <w:lang w:val="es-UY"/>
         </w:rPr>
-        <w:t xml:space="preserve"> .........................................</w:t>
-      </w:r>
-      <w:r>
-        <w:rPr>
-          <w:rFonts w:ascii="Arial" w:eastAsia="Arial" w:hAnsi="Arial" w:cs="Arial"/>
-          <w:b/>
-          <w:sz w:val="24"/>
-          <w:lang w:val="es-UY"/>
-        </w:rPr>
-        <w:t>..</w:t>
+        <w:t xml:space="preserve"> ...........................................</w:t>
       </w:r>
       <w:r>
         <w:rPr>
@@ -2748,23 +2744,7 @@
           <w:sz w:val="24"/>
           <w:lang w:val="es-UY"/>
         </w:rPr>
-        <w:t>4.1.2</w:t>
-      </w:r>
-      <w:r>
-        <w:rPr>
-          <w:rFonts w:ascii="Arial" w:eastAsia="Arial" w:hAnsi="Arial" w:cs="Arial"/>
-          <w:sz w:val="24"/>
-          <w:lang w:val="es-UY"/>
-        </w:rPr>
-        <w:t xml:space="preserve"> …… Modelo en </w:t>
-      </w:r>
-      <w:r>
-        <w:rPr>
-          <w:rFonts w:ascii="Arial" w:eastAsia="Arial" w:hAnsi="Arial" w:cs="Arial"/>
-          <w:sz w:val="24"/>
-          <w:lang w:val="es-UY"/>
-        </w:rPr>
-        <w:t xml:space="preserve">Iterativo </w:t>
+        <w:t xml:space="preserve">4.1.2 …… Modelo en Iterativo </w:t>
       </w:r>
       <w:r>
         <w:rPr>
@@ -2799,23 +2779,7 @@
           <w:sz w:val="24"/>
           <w:lang w:val="es-UY"/>
         </w:rPr>
-        <w:t>4.1.3</w:t>
-      </w:r>
-      <w:r>
-        <w:rPr>
-          <w:rFonts w:ascii="Arial" w:eastAsia="Arial" w:hAnsi="Arial" w:cs="Arial"/>
-          <w:sz w:val="24"/>
-          <w:lang w:val="es-UY"/>
-        </w:rPr>
-        <w:t xml:space="preserve"> …… Modelo en </w:t>
-      </w:r>
-      <w:r>
-        <w:rPr>
-          <w:rFonts w:ascii="Arial" w:eastAsia="Arial" w:hAnsi="Arial" w:cs="Arial"/>
-          <w:sz w:val="24"/>
-          <w:lang w:val="es-UY"/>
-        </w:rPr>
-        <w:t xml:space="preserve">Incremental </w:t>
+        <w:t xml:space="preserve">4.1.3 …… Modelo en Incremental </w:t>
       </w:r>
       <w:r>
         <w:rPr>
@@ -2850,23 +2814,7 @@
           <w:sz w:val="24"/>
           <w:lang w:val="es-UY"/>
         </w:rPr>
-        <w:t>4.1.4</w:t>
-      </w:r>
-      <w:r>
-        <w:rPr>
-          <w:rFonts w:ascii="Arial" w:eastAsia="Arial" w:hAnsi="Arial" w:cs="Arial"/>
-          <w:sz w:val="24"/>
-          <w:lang w:val="es-UY"/>
-        </w:rPr>
-        <w:t xml:space="preserve"> …… Modelo en </w:t>
-      </w:r>
-      <w:r>
-        <w:rPr>
-          <w:rFonts w:ascii="Arial" w:eastAsia="Arial" w:hAnsi="Arial" w:cs="Arial"/>
-          <w:sz w:val="24"/>
-          <w:lang w:val="es-UY"/>
-        </w:rPr>
-        <w:t xml:space="preserve">Evolutivo </w:t>
+        <w:t xml:space="preserve">4.1.4 …… Modelo en Evolutivo </w:t>
       </w:r>
       <w:r>
         <w:rPr>
@@ -3047,25 +2995,7 @@
           <w:sz w:val="24"/>
           <w:lang w:val="es-UY"/>
         </w:rPr>
-        <w:t>6</w:t>
-      </w:r>
-      <w:r>
-        <w:rPr>
-          <w:rFonts w:ascii="Arial" w:eastAsia="Arial" w:hAnsi="Arial" w:cs="Arial"/>
-          <w:b/>
-          <w:sz w:val="24"/>
-          <w:lang w:val="es-UY"/>
-        </w:rPr>
-        <w:t xml:space="preserve">. </w:t>
-      </w:r>
-      <w:r>
-        <w:rPr>
-          <w:rFonts w:ascii="Arial" w:eastAsia="Arial" w:hAnsi="Arial" w:cs="Arial"/>
-          <w:b/>
-          <w:sz w:val="24"/>
-          <w:lang w:val="es-UY"/>
-        </w:rPr>
-        <w:t>Actas de Reunión</w:t>
+        <w:t>6. Actas de Reunión</w:t>
       </w:r>
       <w:r>
         <w:rPr>
@@ -3152,25 +3082,7 @@
           <w:sz w:val="24"/>
           <w:lang w:val="es-UY"/>
         </w:rPr>
-        <w:t>7</w:t>
-      </w:r>
-      <w:r>
-        <w:rPr>
-          <w:rFonts w:ascii="Arial" w:eastAsia="Arial" w:hAnsi="Arial" w:cs="Arial"/>
-          <w:b/>
-          <w:sz w:val="24"/>
-          <w:lang w:val="es-UY"/>
-        </w:rPr>
-        <w:t xml:space="preserve">. </w:t>
-      </w:r>
-      <w:r>
-        <w:rPr>
-          <w:rFonts w:ascii="Arial" w:eastAsia="Arial" w:hAnsi="Arial" w:cs="Arial"/>
-          <w:b/>
-          <w:sz w:val="24"/>
-          <w:lang w:val="es-UY"/>
-        </w:rPr>
-        <w:t>Normativa ISO/IEC 9126</w:t>
+        <w:t>7. Normativa ISO/IEC 9126</w:t>
       </w:r>
       <w:r>
         <w:rPr>
@@ -3398,15 +3310,7 @@
           <w:sz w:val="24"/>
           <w:lang w:val="es-UY"/>
         </w:rPr>
-        <w:t>7</w:t>
-      </w:r>
-      <w:r>
-        <w:rPr>
-          <w:rFonts w:ascii="Arial" w:eastAsia="Arial" w:hAnsi="Arial" w:cs="Arial"/>
-          <w:sz w:val="24"/>
-          <w:lang w:val="es-UY"/>
-        </w:rPr>
-        <w:t>.3</w:t>
+        <w:t>7.3</w:t>
       </w:r>
       <w:r>
         <w:rPr>
@@ -3416,6 +3320,7 @@
         </w:rPr>
         <w:t xml:space="preserve">. </w:t>
       </w:r>
+      <w:proofErr w:type="spellStart"/>
       <w:r>
         <w:rPr>
           <w:rFonts w:ascii="Arial" w:eastAsia="Arial" w:hAnsi="Arial" w:cs="Arial"/>
@@ -3424,6 +3329,7 @@
         </w:rPr>
         <w:t>Modificabilidad</w:t>
       </w:r>
+      <w:proofErr w:type="spellEnd"/>
       <w:r>
         <w:rPr>
           <w:rFonts w:ascii="Arial" w:eastAsia="Arial" w:hAnsi="Arial" w:cs="Arial"/>
@@ -3686,55 +3592,25 @@
           <w:sz w:val="24"/>
           <w:lang w:val="es-UY"/>
         </w:rPr>
-        <w:t>7.6.2</w:t>
-      </w:r>
-      <w:r>
-        <w:rPr>
-          <w:rFonts w:ascii="Arial" w:eastAsia="Arial" w:hAnsi="Arial" w:cs="Arial"/>
-          <w:sz w:val="24"/>
-          <w:lang w:val="es-UY"/>
-        </w:rPr>
-        <w:t xml:space="preserve"> </w:t>
-      </w:r>
-      <w:r>
-        <w:rPr>
-          <w:rFonts w:ascii="Arial" w:eastAsia="Arial" w:hAnsi="Arial" w:cs="Arial"/>
-          <w:sz w:val="24"/>
-          <w:lang w:val="es-UY"/>
-        </w:rPr>
-        <w:t>Autentificación</w:t>
-      </w:r>
-      <w:r>
-        <w:rPr>
-          <w:rFonts w:ascii="Arial" w:eastAsia="Arial" w:hAnsi="Arial" w:cs="Arial"/>
-          <w:sz w:val="24"/>
-          <w:lang w:val="es-UY"/>
-        </w:rPr>
-        <w:t>…………</w:t>
-      </w:r>
-      <w:r>
-        <w:rPr>
-          <w:rFonts w:ascii="Arial" w:eastAsia="Arial" w:hAnsi="Arial" w:cs="Arial"/>
-          <w:sz w:val="24"/>
-          <w:lang w:val="es-UY"/>
-        </w:rPr>
-        <w:t>.</w:t>
-      </w:r>
-      <w:r>
-        <w:rPr>
-          <w:rFonts w:ascii="Arial" w:eastAsia="Arial" w:hAnsi="Arial" w:cs="Arial"/>
-          <w:sz w:val="24"/>
-          <w:lang w:val="es-UY"/>
-        </w:rPr>
-        <w:t>…………………………………...…</w:t>
-      </w:r>
-      <w:r>
-        <w:rPr>
-          <w:rFonts w:ascii="Arial" w:eastAsia="Arial" w:hAnsi="Arial" w:cs="Arial"/>
-          <w:sz w:val="24"/>
-          <w:lang w:val="es-UY"/>
-        </w:rPr>
-        <w:t>9</w:t>
+        <w:t>7.6.2 Autentificación……</w:t>
+      </w:r>
+      <w:proofErr w:type="gramStart"/>
+      <w:r>
+        <w:rPr>
+          <w:rFonts w:ascii="Arial" w:eastAsia="Arial" w:hAnsi="Arial" w:cs="Arial"/>
+          <w:sz w:val="24"/>
+          <w:lang w:val="es-UY"/>
+        </w:rPr>
+        <w:t>…….</w:t>
+      </w:r>
+      <w:proofErr w:type="gramEnd"/>
+      <w:r>
+        <w:rPr>
+          <w:rFonts w:ascii="Arial" w:eastAsia="Arial" w:hAnsi="Arial" w:cs="Arial"/>
+          <w:sz w:val="24"/>
+          <w:lang w:val="es-UY"/>
+        </w:rPr>
+        <w:t>…………………………………...…9</w:t>
       </w:r>
     </w:p>
     <w:p>
@@ -3753,55 +3629,25 @@
           <w:sz w:val="24"/>
           <w:lang w:val="es-UY"/>
         </w:rPr>
-        <w:t>7.6.3</w:t>
-      </w:r>
-      <w:r>
-        <w:rPr>
-          <w:rFonts w:ascii="Arial" w:eastAsia="Arial" w:hAnsi="Arial" w:cs="Arial"/>
-          <w:sz w:val="24"/>
-          <w:lang w:val="es-UY"/>
-        </w:rPr>
-        <w:t xml:space="preserve"> </w:t>
-      </w:r>
-      <w:r>
-        <w:rPr>
-          <w:rFonts w:ascii="Arial" w:eastAsia="Arial" w:hAnsi="Arial" w:cs="Arial"/>
-          <w:sz w:val="24"/>
-          <w:lang w:val="es-UY"/>
-        </w:rPr>
-        <w:t>Autorización</w:t>
-      </w:r>
-      <w:r>
-        <w:rPr>
-          <w:rFonts w:ascii="Arial" w:eastAsia="Arial" w:hAnsi="Arial" w:cs="Arial"/>
-          <w:sz w:val="24"/>
-          <w:lang w:val="es-UY"/>
-        </w:rPr>
-        <w:t>…………</w:t>
-      </w:r>
-      <w:r>
-        <w:rPr>
-          <w:rFonts w:ascii="Arial" w:eastAsia="Arial" w:hAnsi="Arial" w:cs="Arial"/>
-          <w:sz w:val="24"/>
-          <w:lang w:val="es-UY"/>
-        </w:rPr>
-        <w:t>.</w:t>
-      </w:r>
-      <w:r>
-        <w:rPr>
-          <w:rFonts w:ascii="Arial" w:eastAsia="Arial" w:hAnsi="Arial" w:cs="Arial"/>
-          <w:sz w:val="24"/>
-          <w:lang w:val="es-UY"/>
-        </w:rPr>
-        <w:t>……………………………………...…</w:t>
-      </w:r>
-      <w:r>
-        <w:rPr>
-          <w:rFonts w:ascii="Arial" w:eastAsia="Arial" w:hAnsi="Arial" w:cs="Arial"/>
-          <w:sz w:val="24"/>
-          <w:lang w:val="es-UY"/>
-        </w:rPr>
-        <w:t>9</w:t>
+        <w:t>7.6.3 Autorización……</w:t>
+      </w:r>
+      <w:proofErr w:type="gramStart"/>
+      <w:r>
+        <w:rPr>
+          <w:rFonts w:ascii="Arial" w:eastAsia="Arial" w:hAnsi="Arial" w:cs="Arial"/>
+          <w:sz w:val="24"/>
+          <w:lang w:val="es-UY"/>
+        </w:rPr>
+        <w:t>…….</w:t>
+      </w:r>
+      <w:proofErr w:type="gramEnd"/>
+      <w:r>
+        <w:rPr>
+          <w:rFonts w:ascii="Arial" w:eastAsia="Arial" w:hAnsi="Arial" w:cs="Arial"/>
+          <w:sz w:val="24"/>
+          <w:lang w:val="es-UY"/>
+        </w:rPr>
+        <w:t>……………………………………...…9</w:t>
       </w:r>
     </w:p>
     <w:p>
@@ -3820,71 +3666,25 @@
           <w:sz w:val="24"/>
           <w:lang w:val="es-UY"/>
         </w:rPr>
-        <w:t>7.6.4</w:t>
-      </w:r>
-      <w:r>
-        <w:rPr>
-          <w:rFonts w:ascii="Arial" w:eastAsia="Arial" w:hAnsi="Arial" w:cs="Arial"/>
-          <w:sz w:val="24"/>
-          <w:lang w:val="es-UY"/>
-        </w:rPr>
-        <w:t xml:space="preserve"> </w:t>
-      </w:r>
-      <w:r>
-        <w:rPr>
-          <w:rFonts w:ascii="Arial" w:eastAsia="Arial" w:hAnsi="Arial" w:cs="Arial"/>
-          <w:sz w:val="24"/>
-          <w:lang w:val="es-UY"/>
-        </w:rPr>
-        <w:t>Confidencialidad</w:t>
-      </w:r>
-      <w:r>
-        <w:rPr>
-          <w:rFonts w:ascii="Arial" w:eastAsia="Arial" w:hAnsi="Arial" w:cs="Arial"/>
-          <w:sz w:val="24"/>
-          <w:lang w:val="es-UY"/>
-        </w:rPr>
-        <w:t>……</w:t>
-      </w:r>
-      <w:r>
-        <w:rPr>
-          <w:rFonts w:ascii="Arial" w:eastAsia="Arial" w:hAnsi="Arial" w:cs="Arial"/>
-          <w:sz w:val="24"/>
-          <w:lang w:val="es-UY"/>
-        </w:rPr>
-        <w:t>..</w:t>
-      </w:r>
-      <w:r>
-        <w:rPr>
-          <w:rFonts w:ascii="Arial" w:eastAsia="Arial" w:hAnsi="Arial" w:cs="Arial"/>
-          <w:sz w:val="24"/>
-          <w:lang w:val="es-UY"/>
-        </w:rPr>
-        <w:t>…………………………………</w:t>
-      </w:r>
-      <w:r>
-        <w:rPr>
-          <w:rFonts w:ascii="Arial" w:eastAsia="Arial" w:hAnsi="Arial" w:cs="Arial"/>
-          <w:sz w:val="24"/>
-          <w:lang w:val="es-UY"/>
-        </w:rPr>
-        <w:t>…</w:t>
-      </w:r>
-      <w:r>
-        <w:rPr>
-          <w:rFonts w:ascii="Arial" w:eastAsia="Arial" w:hAnsi="Arial" w:cs="Arial"/>
-          <w:sz w:val="24"/>
-          <w:lang w:val="es-UY"/>
-        </w:rPr>
-        <w:t>...…</w:t>
-      </w:r>
-      <w:r>
-        <w:rPr>
-          <w:rFonts w:ascii="Arial" w:eastAsia="Arial" w:hAnsi="Arial" w:cs="Arial"/>
-          <w:sz w:val="24"/>
-          <w:lang w:val="es-UY"/>
-        </w:rPr>
-        <w:t>9</w:t>
+        <w:t>7.6.4 Confidencialidad</w:t>
+      </w:r>
+      <w:proofErr w:type="gramStart"/>
+      <w:r>
+        <w:rPr>
+          <w:rFonts w:ascii="Arial" w:eastAsia="Arial" w:hAnsi="Arial" w:cs="Arial"/>
+          <w:sz w:val="24"/>
+          <w:lang w:val="es-UY"/>
+        </w:rPr>
+        <w:t>…….</w:t>
+      </w:r>
+      <w:proofErr w:type="gramEnd"/>
+      <w:r>
+        <w:rPr>
+          <w:rFonts w:ascii="Arial" w:eastAsia="Arial" w:hAnsi="Arial" w:cs="Arial"/>
+          <w:sz w:val="24"/>
+          <w:lang w:val="es-UY"/>
+        </w:rPr>
+        <w:t>.……………………………………...…9</w:t>
       </w:r>
     </w:p>
     <w:p>
@@ -3903,39 +3703,25 @@
           <w:sz w:val="24"/>
           <w:lang w:val="es-UY"/>
         </w:rPr>
-        <w:t>7.6.5</w:t>
-      </w:r>
-      <w:r>
-        <w:rPr>
-          <w:rFonts w:ascii="Arial" w:eastAsia="Arial" w:hAnsi="Arial" w:cs="Arial"/>
-          <w:sz w:val="24"/>
-          <w:lang w:val="es-UY"/>
-        </w:rPr>
-        <w:t xml:space="preserve"> </w:t>
-      </w:r>
-      <w:r>
-        <w:rPr>
-          <w:rFonts w:ascii="Arial" w:eastAsia="Arial" w:hAnsi="Arial" w:cs="Arial"/>
-          <w:sz w:val="24"/>
-          <w:lang w:val="es-UY"/>
-        </w:rPr>
-        <w:t>Análisis en los patrones de acceso..…</w:t>
-      </w:r>
-      <w:r>
-        <w:rPr>
-          <w:rFonts w:ascii="Arial" w:eastAsia="Arial" w:hAnsi="Arial" w:cs="Arial"/>
-          <w:sz w:val="24"/>
-          <w:lang w:val="es-UY"/>
-        </w:rPr>
-        <w:t>…………………...…</w:t>
-      </w:r>
-      <w:r>
-        <w:rPr>
-          <w:rFonts w:ascii="Arial" w:eastAsia="Arial" w:hAnsi="Arial" w:cs="Arial"/>
-          <w:sz w:val="24"/>
-          <w:lang w:val="es-UY"/>
-        </w:rPr>
-        <w:t>9</w:t>
+        <w:t xml:space="preserve">7.6.5 Análisis en los patrones de </w:t>
+      </w:r>
+      <w:proofErr w:type="gramStart"/>
+      <w:r>
+        <w:rPr>
+          <w:rFonts w:ascii="Arial" w:eastAsia="Arial" w:hAnsi="Arial" w:cs="Arial"/>
+          <w:sz w:val="24"/>
+          <w:lang w:val="es-UY"/>
+        </w:rPr>
+        <w:t>acceso..</w:t>
+      </w:r>
+      <w:proofErr w:type="gramEnd"/>
+      <w:r>
+        <w:rPr>
+          <w:rFonts w:ascii="Arial" w:eastAsia="Arial" w:hAnsi="Arial" w:cs="Arial"/>
+          <w:sz w:val="24"/>
+          <w:lang w:val="es-UY"/>
+        </w:rPr>
+        <w:t>……………………...…9</w:t>
       </w:r>
     </w:p>
     <w:p>
@@ -3954,55 +3740,25 @@
           <w:sz w:val="24"/>
           <w:lang w:val="es-UY"/>
         </w:rPr>
-        <w:t>7.6.6</w:t>
-      </w:r>
-      <w:r>
-        <w:rPr>
-          <w:rFonts w:ascii="Arial" w:eastAsia="Arial" w:hAnsi="Arial" w:cs="Arial"/>
-          <w:sz w:val="24"/>
-          <w:lang w:val="es-UY"/>
-        </w:rPr>
-        <w:t xml:space="preserve"> </w:t>
-      </w:r>
-      <w:r>
-        <w:rPr>
-          <w:rFonts w:ascii="Arial" w:eastAsia="Arial" w:hAnsi="Arial" w:cs="Arial"/>
-          <w:sz w:val="24"/>
-          <w:lang w:val="es-UY"/>
-        </w:rPr>
-        <w:t>Recuperación del sistema</w:t>
-      </w:r>
-      <w:r>
-        <w:rPr>
-          <w:rFonts w:ascii="Arial" w:eastAsia="Arial" w:hAnsi="Arial" w:cs="Arial"/>
-          <w:sz w:val="24"/>
-          <w:lang w:val="es-UY"/>
-        </w:rPr>
-        <w:t>……………………</w:t>
-      </w:r>
-      <w:r>
-        <w:rPr>
-          <w:rFonts w:ascii="Arial" w:eastAsia="Arial" w:hAnsi="Arial" w:cs="Arial"/>
-          <w:sz w:val="24"/>
-          <w:lang w:val="es-UY"/>
-        </w:rPr>
-        <w:t>..</w:t>
-      </w:r>
-      <w:r>
-        <w:rPr>
-          <w:rFonts w:ascii="Arial" w:eastAsia="Arial" w:hAnsi="Arial" w:cs="Arial"/>
-          <w:sz w:val="24"/>
-          <w:lang w:val="es-UY"/>
-        </w:rPr>
-        <w:t>…………...…</w:t>
-      </w:r>
-      <w:r>
-        <w:rPr>
-          <w:rFonts w:ascii="Arial" w:eastAsia="Arial" w:hAnsi="Arial" w:cs="Arial"/>
-          <w:sz w:val="24"/>
-          <w:lang w:val="es-UY"/>
-        </w:rPr>
-        <w:t>9</w:t>
+        <w:t>7.6.6 Recuperación del sistema………………</w:t>
+      </w:r>
+      <w:proofErr w:type="gramStart"/>
+      <w:r>
+        <w:rPr>
+          <w:rFonts w:ascii="Arial" w:eastAsia="Arial" w:hAnsi="Arial" w:cs="Arial"/>
+          <w:sz w:val="24"/>
+          <w:lang w:val="es-UY"/>
+        </w:rPr>
+        <w:t>…….</w:t>
+      </w:r>
+      <w:proofErr w:type="gramEnd"/>
+      <w:r>
+        <w:rPr>
+          <w:rFonts w:ascii="Arial" w:eastAsia="Arial" w:hAnsi="Arial" w:cs="Arial"/>
+          <w:sz w:val="24"/>
+          <w:lang w:val="es-UY"/>
+        </w:rPr>
+        <w:t>.…………...…9</w:t>
       </w:r>
     </w:p>
     <w:p>
@@ -4021,55 +3777,7 @@
           <w:sz w:val="24"/>
           <w:lang w:val="es-UY"/>
         </w:rPr>
-        <w:t>7.6.7</w:t>
-      </w:r>
-      <w:r>
-        <w:rPr>
-          <w:rFonts w:ascii="Arial" w:eastAsia="Arial" w:hAnsi="Arial" w:cs="Arial"/>
-          <w:sz w:val="24"/>
-          <w:lang w:val="es-UY"/>
-        </w:rPr>
-        <w:t xml:space="preserve"> </w:t>
-      </w:r>
-      <w:r>
-        <w:rPr>
-          <w:rFonts w:ascii="Arial" w:eastAsia="Arial" w:hAnsi="Arial" w:cs="Arial"/>
-          <w:sz w:val="24"/>
-          <w:lang w:val="es-UY"/>
-        </w:rPr>
-        <w:t>Auditoría</w:t>
-      </w:r>
-      <w:r>
-        <w:rPr>
-          <w:rFonts w:ascii="Arial" w:eastAsia="Arial" w:hAnsi="Arial" w:cs="Arial"/>
-          <w:sz w:val="24"/>
-          <w:lang w:val="es-UY"/>
-        </w:rPr>
-        <w:t>……………………………………………</w:t>
-      </w:r>
-      <w:r>
-        <w:rPr>
-          <w:rFonts w:ascii="Arial" w:eastAsia="Arial" w:hAnsi="Arial" w:cs="Arial"/>
-          <w:sz w:val="24"/>
-          <w:lang w:val="es-UY"/>
-        </w:rPr>
-        <w:t>……</w:t>
-      </w:r>
-      <w:r>
-        <w:rPr>
-          <w:rFonts w:ascii="Arial" w:eastAsia="Arial" w:hAnsi="Arial" w:cs="Arial"/>
-          <w:sz w:val="24"/>
-          <w:lang w:val="es-UY"/>
-        </w:rPr>
-        <w:t>…...…</w:t>
-      </w:r>
-      <w:r>
-        <w:rPr>
-          <w:rFonts w:ascii="Arial" w:eastAsia="Arial" w:hAnsi="Arial" w:cs="Arial"/>
-          <w:sz w:val="24"/>
-          <w:lang w:val="es-UY"/>
-        </w:rPr>
-        <w:t>9</w:t>
+        <w:t>7.6.7 Auditoría……………………………………………………...…9</w:t>
       </w:r>
     </w:p>
     <w:p>
@@ -4101,25 +3809,7 @@
           <w:sz w:val="24"/>
           <w:lang w:val="es-UY"/>
         </w:rPr>
-        <w:t>8</w:t>
-      </w:r>
-      <w:r>
-        <w:rPr>
-          <w:rFonts w:ascii="Arial" w:eastAsia="Arial" w:hAnsi="Arial" w:cs="Arial"/>
-          <w:b/>
-          <w:sz w:val="24"/>
-          <w:lang w:val="es-UY"/>
-        </w:rPr>
-        <w:t xml:space="preserve">. </w:t>
-      </w:r>
-      <w:r>
-        <w:rPr>
-          <w:rFonts w:ascii="Arial" w:eastAsia="Arial" w:hAnsi="Arial" w:cs="Arial"/>
-          <w:b/>
-          <w:sz w:val="24"/>
-          <w:lang w:val="es-UY"/>
-        </w:rPr>
-        <w:t>Bibliografía</w:t>
+        <w:t>8. Bibliografía</w:t>
       </w:r>
       <w:r>
         <w:rPr>
@@ -4298,7 +3988,23 @@
           <w:rFonts w:ascii="Georgia" w:hAnsi="Georgia"/>
           <w:sz w:val="24"/>
         </w:rPr>
-        <w:t>Este documento es un informe para la planificación a futuro y detallado de las características desarrolladas de disponibilidad, eficiencia, modificabilidad, usabilidad, portabilidad y seguridad del software creado para el hotel canino Guau.</w:t>
+        <w:t xml:space="preserve">Este documento es un informe para la planificación a futuro y detallado de las características desarrolladas de disponibilidad, eficiencia, </w:t>
+      </w:r>
+      <w:proofErr w:type="spellStart"/>
+      <w:r>
+        <w:rPr>
+          <w:rFonts w:ascii="Georgia" w:hAnsi="Georgia"/>
+          <w:sz w:val="24"/>
+        </w:rPr>
+        <w:t>modificabilidad</w:t>
+      </w:r>
+      <w:proofErr w:type="spellEnd"/>
+      <w:r>
+        <w:rPr>
+          <w:rFonts w:ascii="Georgia" w:hAnsi="Georgia"/>
+          <w:sz w:val="24"/>
+        </w:rPr>
+        <w:t>, usabilidad, portabilidad y seguridad del software creado para el hotel canino Guau.</w:t>
       </w:r>
     </w:p>
     <w:p>
@@ -4414,6 +4120,8 @@
           <w:lang w:val="es-UY"/>
         </w:rPr>
       </w:pPr>
+      <w:bookmarkStart w:id="3" w:name="_GoBack"/>
+      <w:bookmarkEnd w:id="3"/>
       <w:r>
         <w:rPr>
           <w:rFonts w:ascii="Georgia" w:hAnsi="Georgia"/>
@@ -4423,60 +4131,6 @@
           <w:szCs w:val="36"/>
           <w:lang w:val="es-UY"/>
         </w:rPr>
-        <w:t>Alcance</w:t>
-      </w:r>
-    </w:p>
-    <w:p>
-      <w:pPr>
-        <w:pStyle w:val="Prrafodelista"/>
-        <w:ind w:left="1440" w:firstLine="130"/>
-        <w:rPr>
-          <w:rFonts w:ascii="Georgia" w:hAnsi="Georgia"/>
-          <w:bCs/>
-          <w:color w:val="000000"/>
-          <w:sz w:val="24"/>
-          <w:szCs w:val="24"/>
-          <w:lang w:val="es-ES"/>
-        </w:rPr>
-      </w:pPr>
-      <w:r>
-        <w:rPr>
-          <w:rFonts w:ascii="Georgia" w:hAnsi="Georgia"/>
-          <w:bCs/>
-          <w:color w:val="000000"/>
-          <w:sz w:val="24"/>
-          <w:szCs w:val="24"/>
-          <w:lang w:val="es-ES"/>
-        </w:rPr>
-        <w:t>El alcance de este documento es el encargado de la sección administrativa gerencial de la empresa cliente.</w:t>
-      </w:r>
-    </w:p>
-    <w:p>
-      <w:pPr>
-        <w:pStyle w:val="Prrafodelista"/>
-        <w:numPr>
-          <w:ilvl w:val="1"/>
-          <w:numId w:val="10"/>
-        </w:numPr>
-        <w:spacing w:after="160" w:line="259" w:lineRule="auto"/>
-        <w:rPr>
-          <w:rFonts w:ascii="Georgia" w:hAnsi="Georgia"/>
-          <w:b/>
-          <w:color w:val="000000"/>
-          <w:sz w:val="36"/>
-          <w:szCs w:val="36"/>
-          <w:lang w:val="es-UY"/>
-        </w:rPr>
-      </w:pPr>
-      <w:r>
-        <w:rPr>
-          <w:rFonts w:ascii="Georgia" w:hAnsi="Georgia"/>
-          <w:b/>
-          <w:color w:val="000000"/>
-          <w:sz w:val="36"/>
-          <w:szCs w:val="36"/>
-          <w:lang w:val="es-UY"/>
-        </w:rPr>
         <w:t>Limitaciones</w:t>
       </w:r>
     </w:p>
@@ -4543,6 +4197,7 @@
           <w:lang w:val="es-UY"/>
         </w:rPr>
       </w:pPr>
+      <w:proofErr w:type="spellStart"/>
       <w:r>
         <w:rPr>
           <w:rFonts w:ascii="Georgia" w:hAnsi="Georgia"/>
@@ -4554,6 +4209,7 @@
         </w:rPr>
         <w:t>MySQL</w:t>
       </w:r>
+      <w:proofErr w:type="spellEnd"/>
       <w:r>
         <w:rPr>
           <w:rFonts w:ascii="Georgia" w:hAnsi="Georgia"/>
@@ -6223,7 +5879,21 @@
               <w:rPr>
                 <w:rFonts w:ascii="Georgia" w:hAnsi="Georgia"/>
               </w:rPr>
-              <w:t>Programación y tester del programa</w:t>
+              <w:t xml:space="preserve">Programación y </w:t>
+            </w:r>
+            <w:proofErr w:type="spellStart"/>
+            <w:r>
+              <w:rPr>
+                <w:rFonts w:ascii="Georgia" w:hAnsi="Georgia"/>
+              </w:rPr>
+              <w:t>tester</w:t>
+            </w:r>
+            <w:proofErr w:type="spellEnd"/>
+            <w:r>
+              <w:rPr>
+                <w:rFonts w:ascii="Georgia" w:hAnsi="Georgia"/>
+              </w:rPr>
+              <w:t xml:space="preserve"> del programa</w:t>
             </w:r>
           </w:p>
         </w:tc>
@@ -6997,32 +6667,43 @@
           <w:szCs w:val="28"/>
           <w:lang w:val="es-UY"/>
         </w:rPr>
+        <w:t>Modelo Iterativo</w:t>
+      </w:r>
+    </w:p>
+    <w:p>
+      <w:pPr>
+        <w:ind w:left="1800" w:firstLine="360"/>
+        <w:rPr>
+          <w:rFonts w:ascii="Georgia" w:hAnsi="Georgia"/>
+          <w:bCs/>
+          <w:color w:val="000000"/>
+          <w:sz w:val="24"/>
+          <w:szCs w:val="24"/>
+          <w:lang w:val="es-UY"/>
+        </w:rPr>
+      </w:pPr>
+      <w:r>
+        <w:rPr>
+          <w:rFonts w:ascii="Georgia" w:hAnsi="Georgia"/>
+          <w:bCs/>
+          <w:color w:val="000000"/>
+          <w:sz w:val="24"/>
+          <w:szCs w:val="24"/>
+          <w:lang w:val="es-UY"/>
+        </w:rPr>
+        <w:t xml:space="preserve">Es un modelo derivado del ciclo de vida en cascada. Este modelo busca reducir el riesgo que surge entre las necesidades del usuario y </w:t>
+      </w:r>
+      <w:r>
+        <w:rPr>
+          <w:rFonts w:ascii="Georgia" w:hAnsi="Georgia"/>
+          <w:bCs/>
+          <w:color w:val="000000"/>
+          <w:sz w:val="24"/>
+          <w:szCs w:val="24"/>
+          <w:lang w:val="es-UY"/>
+        </w:rPr>
         <w:lastRenderedPageBreak/>
-        <w:t>Modelo Iterativo</w:t>
-      </w:r>
-    </w:p>
-    <w:p>
-      <w:pPr>
-        <w:ind w:left="1800" w:firstLine="360"/>
-        <w:rPr>
-          <w:rFonts w:ascii="Georgia" w:hAnsi="Georgia"/>
-          <w:bCs/>
-          <w:color w:val="000000"/>
-          <w:sz w:val="24"/>
-          <w:szCs w:val="24"/>
-          <w:lang w:val="es-UY"/>
-        </w:rPr>
-      </w:pPr>
-      <w:r>
-        <w:rPr>
-          <w:rFonts w:ascii="Georgia" w:hAnsi="Georgia"/>
-          <w:bCs/>
-          <w:color w:val="000000"/>
-          <w:sz w:val="24"/>
-          <w:szCs w:val="24"/>
-          <w:lang w:val="es-UY"/>
-        </w:rPr>
-        <w:t>Es un modelo derivado del ciclo de vida en cascada. Este modelo busca reducir el riesgo que surge entre las necesidades del usuario y el producto final por malos entendidos durante la etapa de recogida de requisitos.</w:t>
+        <w:t>el producto final por malos entendidos durante la etapa de recogida de requisitos.</w:t>
       </w:r>
     </w:p>
     <w:p>
@@ -7126,10 +6807,10 @@
         <w:rPr>
           <w:rFonts w:ascii="Georgia" w:hAnsi="Georgia"/>
           <w:bCs/>
-          <w:color w:val="000000"/>
-          <w:sz w:val="24"/>
-          <w:szCs w:val="24"/>
-          <w:lang w:val="es-UY"/>
+          <w:noProof/>
+          <w:color w:val="000000"/>
+          <w:sz w:val="24"/>
+          <w:szCs w:val="24"/>
         </w:rPr>
         <w:drawing>
           <wp:anchor distT="0" distB="0" distL="114300" distR="114300" simplePos="0" relativeHeight="251702784" behindDoc="0" locked="0" layoutInCell="1" allowOverlap="1" wp14:anchorId="25055505" wp14:editId="589B551D">
@@ -7519,7 +7200,6 @@
           <w:szCs w:val="28"/>
           <w:lang w:val="es-UY"/>
         </w:rPr>
-        <w:lastRenderedPageBreak/>
         <w:t>Modelo Evolutivo</w:t>
       </w:r>
     </w:p>
@@ -7551,6 +7231,7 @@
           <w:rFonts w:ascii="Georgia" w:hAnsi="Georgia"/>
           <w:noProof/>
         </w:rPr>
+        <w:lastRenderedPageBreak/>
         <w:drawing>
           <wp:anchor distT="0" distB="0" distL="114300" distR="114300" simplePos="0" relativeHeight="251703808" behindDoc="0" locked="0" layoutInCell="1" allowOverlap="1" wp14:anchorId="5FA7DDD0" wp14:editId="45F56029">
             <wp:simplePos x="0" y="0"/>
@@ -7884,7 +7565,6 @@
           <w:szCs w:val="36"/>
           <w:lang w:val="es-MX"/>
         </w:rPr>
-        <w:lastRenderedPageBreak/>
         <w:t>Esquema GANTT</w:t>
       </w:r>
     </w:p>
@@ -7921,47 +7601,7 @@
             <w:szCs w:val="24"/>
             <w:lang w:val="es-MX"/>
           </w:rPr>
-          <w:t>Enlace al</w:t>
-        </w:r>
-        <w:r>
-          <w:rPr>
-            <w:rStyle w:val="Hipervnculo"/>
-            <w:rFonts w:ascii="Georgia" w:hAnsi="Georgia"/>
-            <w:sz w:val="24"/>
-            <w:szCs w:val="24"/>
-            <w:lang w:val="es-MX"/>
-          </w:rPr>
-          <w:t xml:space="preserve"> </w:t>
-        </w:r>
-        <w:r>
-          <w:rPr>
-            <w:rStyle w:val="Hipervnculo"/>
-            <w:rFonts w:ascii="Georgia" w:hAnsi="Georgia"/>
-            <w:sz w:val="24"/>
-            <w:szCs w:val="24"/>
-            <w:lang w:val="es-MX"/>
-          </w:rPr>
-          <w:t>GAN</w:t>
-        </w:r>
-        <w:r>
-          <w:rPr>
-            <w:rStyle w:val="Hipervnculo"/>
-            <w:rFonts w:ascii="Georgia" w:hAnsi="Georgia"/>
-            <w:sz w:val="24"/>
-            <w:szCs w:val="24"/>
-            <w:lang w:val="es-MX"/>
-          </w:rPr>
-          <w:t>T</w:t>
-        </w:r>
-        <w:r>
-          <w:rPr>
-            <w:rStyle w:val="Hipervnculo"/>
-            <w:rFonts w:ascii="Georgia" w:hAnsi="Georgia"/>
-            <w:sz w:val="24"/>
-            <w:szCs w:val="24"/>
-            <w:lang w:val="es-MX"/>
-          </w:rPr>
-          <w:t>T</w:t>
+          <w:t>Enlace al GANTT</w:t>
         </w:r>
       </w:hyperlink>
     </w:p>
@@ -8078,8 +7718,6 @@
         </w:rPr>
         <w:t>IEC</w:t>
       </w:r>
-      <w:bookmarkStart w:id="3" w:name="_GoBack"/>
-      <w:bookmarkEnd w:id="3"/>
       <w:r>
         <w:rPr>
           <w:rFonts w:ascii="Georgia" w:hAnsi="Georgia"/>
@@ -8529,6 +8167,7 @@
           <w:lang w:val="es-MX"/>
         </w:rPr>
       </w:pPr>
+      <w:proofErr w:type="spellStart"/>
       <w:r>
         <w:rPr>
           <w:rFonts w:ascii="Georgia" w:hAnsi="Georgia"/>
@@ -8539,9 +8178,9 @@
           <w:szCs w:val="36"/>
           <w:lang w:val="es-MX"/>
         </w:rPr>
-        <w:lastRenderedPageBreak/>
         <w:t>Modificabilidad</w:t>
       </w:r>
+      <w:proofErr w:type="spellEnd"/>
     </w:p>
     <w:p>
       <w:pPr>
@@ -8574,58 +8213,23 @@
           <w:szCs w:val="24"/>
           <w:lang w:val="es-MX"/>
         </w:rPr>
-        <w:t xml:space="preserve">El software </w:t>
-      </w:r>
-      <w:r>
-        <w:rPr>
-          <w:rFonts w:ascii="Georgia" w:hAnsi="Georgia"/>
-          <w:color w:val="000000" w:themeColor="text1"/>
-          <w:sz w:val="24"/>
-          <w:szCs w:val="24"/>
+        <w:lastRenderedPageBreak/>
+        <w:t>El software está escrito de forma tal que, este sea fácil de modificar, agregando o quitando funcionalidades de este. Cualquier cambio que sea necesario dependiendo del tam</w:t>
+      </w:r>
+      <w:r>
+        <w:rPr>
+          <w:rFonts w:ascii="Georgia" w:hAnsi="Georgia"/>
           <w:lang w:val="es-MX"/>
         </w:rPr>
-        <w:t>está</w:t>
-      </w:r>
-      <w:r>
-        <w:rPr>
-          <w:rFonts w:ascii="Georgia" w:hAnsi="Georgia"/>
-          <w:color w:val="000000" w:themeColor="text1"/>
-          <w:sz w:val="24"/>
-          <w:szCs w:val="24"/>
+        <w:t xml:space="preserve">año, </w:t>
+      </w:r>
+      <w:r>
+        <w:rPr>
+          <w:rFonts w:ascii="Georgia" w:hAnsi="Georgia"/>
+          <w:sz w:val="24"/>
           <w:lang w:val="es-MX"/>
         </w:rPr>
-        <w:t xml:space="preserve"> escrito de forma tal que, este sea fácil de modificar, agregando o quitando funcionalidades de este. Cualquier cambio que sea necesario dependiendo del tam</w:t>
-      </w:r>
-      <w:r>
-        <w:rPr>
-          <w:rFonts w:ascii="Georgia" w:hAnsi="Georgia"/>
-          <w:lang w:val="es-MX"/>
-        </w:rPr>
-        <w:t xml:space="preserve">año, </w:t>
-      </w:r>
-      <w:r>
-        <w:rPr>
-          <w:rFonts w:ascii="Georgia" w:hAnsi="Georgia"/>
-          <w:sz w:val="24"/>
-          <w:lang w:val="es-MX"/>
-        </w:rPr>
-        <w:t xml:space="preserve">si es pequeño puede llevar hasta 1 semana, incluyendo planificación y testeo del mismo. Cambios grandes que involucren la creación de nuevas pestañas, cambios en la base de datos, </w:t>
-      </w:r>
-      <w:r>
-        <w:rPr>
-          <w:rFonts w:ascii="Georgia" w:hAnsi="Georgia"/>
-          <w:sz w:val="24"/>
-          <w:lang w:val="es-MX"/>
-        </w:rPr>
-        <w:t>etc.</w:t>
-      </w:r>
-      <w:r>
-        <w:rPr>
-          <w:rFonts w:ascii="Georgia" w:hAnsi="Georgia"/>
-          <w:sz w:val="24"/>
-          <w:lang w:val="es-MX"/>
-        </w:rPr>
-        <w:t>; pueden llevar de 1 semana a 1 mes.</w:t>
+        <w:t>si es pequeño puede llevar hasta 1 semana, incluyendo planificación y testeo del mismo. Cambios grandes que involucren la creación de nuevas pestañas, cambios en la base de datos, etc.; pueden llevar de 1 semana a 1 mes.</w:t>
       </w:r>
     </w:p>
     <w:p>
@@ -8992,7 +8596,6 @@
           <w:szCs w:val="28"/>
           <w:lang w:val="es-UY"/>
         </w:rPr>
-        <w:lastRenderedPageBreak/>
         <w:t xml:space="preserve"> </w:t>
       </w:r>
       <w:r>
@@ -9026,6 +8629,7 @@
           <w:szCs w:val="24"/>
           <w:lang w:val="es-UY"/>
         </w:rPr>
+        <w:lastRenderedPageBreak/>
         <w:t>El usuario requerirá ingresar su cedula y contraseña</w:t>
       </w:r>
       <w:r>
@@ -9036,8 +8640,20 @@
           <w:szCs w:val="24"/>
           <w:lang w:val="es-ES"/>
         </w:rPr>
-        <w:t xml:space="preserve"> la cual ya estará guardada en el servidor de base de datos de la empresa. La contrase</w:t>
-      </w:r>
+        <w:t xml:space="preserve"> la cual ya estará guardada en el servidor de base de datos de la empresa. La </w:t>
+      </w:r>
+      <w:proofErr w:type="spellStart"/>
+      <w:r>
+        <w:rPr>
+          <w:rFonts w:ascii="Georgia" w:hAnsi="Georgia"/>
+          <w:color w:val="000000"/>
+          <w:sz w:val="24"/>
+          <w:szCs w:val="24"/>
+          <w:lang w:val="es-ES"/>
+        </w:rPr>
+        <w:t>contrase</w:t>
+      </w:r>
+      <w:proofErr w:type="spellEnd"/>
       <w:r>
         <w:rPr>
           <w:rFonts w:ascii="Georgia" w:hAnsi="Georgia"/>
@@ -9278,17 +8894,39 @@
           <w:szCs w:val="24"/>
           <w:lang w:val="es-UY"/>
         </w:rPr>
-        <w:t>Se contará con un sistema que guarda registro de los intentos fallidos al momento de iniciar sesión en el programa, guardando la dirección IP del equipo donde se realizó. Después de excesivos intentos fallidos, se le negara el acceso de forma temporal, para evitar hack</w:t>
-      </w:r>
-      <w:r>
-        <w:rPr>
-          <w:rFonts w:ascii="Georgia" w:hAnsi="Georgia"/>
-          <w:color w:val="000000"/>
-          <w:sz w:val="24"/>
-          <w:szCs w:val="24"/>
-          <w:lang w:val="es-UY"/>
-        </w:rPr>
-        <w:t>eos por fuerza bruta.</w:t>
+        <w:t xml:space="preserve">Se contará con un sistema que guarda registro de los intentos fallidos al momento de iniciar sesión en el programa, guardando la dirección IP del equipo donde se realizó. Después de excesivos intentos fallidos, se le negara el acceso de forma temporal, para evitar </w:t>
+      </w:r>
+      <w:proofErr w:type="spellStart"/>
+      <w:r>
+        <w:rPr>
+          <w:rFonts w:ascii="Georgia" w:hAnsi="Georgia"/>
+          <w:color w:val="000000"/>
+          <w:sz w:val="24"/>
+          <w:szCs w:val="24"/>
+          <w:lang w:val="es-UY"/>
+        </w:rPr>
+        <w:t>hack</w:t>
+      </w:r>
+      <w:r>
+        <w:rPr>
+          <w:rFonts w:ascii="Georgia" w:hAnsi="Georgia"/>
+          <w:color w:val="000000"/>
+          <w:sz w:val="24"/>
+          <w:szCs w:val="24"/>
+          <w:lang w:val="es-UY"/>
+        </w:rPr>
+        <w:t>eos</w:t>
+      </w:r>
+      <w:proofErr w:type="spellEnd"/>
+      <w:r>
+        <w:rPr>
+          <w:rFonts w:ascii="Georgia" w:hAnsi="Georgia"/>
+          <w:color w:val="000000"/>
+          <w:sz w:val="24"/>
+          <w:szCs w:val="24"/>
+          <w:lang w:val="es-UY"/>
+        </w:rPr>
+        <w:t xml:space="preserve"> por fuerza bruta.</w:t>
       </w:r>
     </w:p>
     <w:p>
@@ -10290,6 +9928,7 @@
         </w:rPr>
         <w:t xml:space="preserve">Nombre del Profesor: </w:t>
       </w:r>
+      <w:proofErr w:type="spellStart"/>
       <w:r>
         <w:rPr>
           <w:rFonts w:ascii="Georgia" w:eastAsia="Georgia" w:hAnsi="Georgia" w:cs="Georgia"/>
@@ -10300,7 +9939,20 @@
           <w:u w:val="single"/>
           <w:lang w:val="es-UY"/>
         </w:rPr>
-        <w:t>Carin Molina</w:t>
+        <w:t>Carin</w:t>
+      </w:r>
+      <w:proofErr w:type="spellEnd"/>
+      <w:r>
+        <w:rPr>
+          <w:rFonts w:ascii="Georgia" w:eastAsia="Georgia" w:hAnsi="Georgia" w:cs="Georgia"/>
+          <w:b/>
+          <w:bCs/>
+          <w:sz w:val="28"/>
+          <w:szCs w:val="28"/>
+          <w:u w:val="single"/>
+          <w:lang w:val="es-UY"/>
+        </w:rPr>
+        <w:t xml:space="preserve"> Molina</w:t>
       </w:r>
     </w:p>
     <w:p>
@@ -11847,6 +11499,7 @@
         <w:docPartUnique/>
       </w:docPartObj>
     </w:sdtPr>
+    <w:sdtEndPr/>
     <w:sdtContent>
       <w:p>
         <w:pPr>
@@ -11859,6 +11512,9 @@
           </w:rPr>
         </w:pPr>
         <w:r>
+          <w:rPr>
+            <w:noProof/>
+          </w:rPr>
           <w:drawing>
             <wp:anchor distT="0" distB="0" distL="114300" distR="114300" simplePos="0" relativeHeight="251659264" behindDoc="1" locked="0" layoutInCell="0" allowOverlap="1" wp14:anchorId="5213DD3B" wp14:editId="5F1B0476">
               <wp:simplePos x="0" y="0"/>
@@ -11983,7 +11639,7 @@
             <w:szCs w:val="20"/>
             <w:lang w:val="es-ES"/>
           </w:rPr>
-          <w:t>4</w:t>
+          <w:t>11</w:t>
         </w:r>
         <w:r>
           <w:rPr>
@@ -13561,547 +13217,6 @@
 </w:styles>
 </file>
 
-<file path=word/glossary/document.xml><?xml version="1.0" encoding="utf-8"?>
-<w:glossaryDocument xmlns:wpc="http://schemas.microsoft.com/office/word/2010/wordprocessingCanvas" xmlns:cx="http://schemas.microsoft.com/office/drawing/2014/chartex" xmlns:mc="http://schemas.openxmlformats.org/markup-compatibility/2006" xmlns:o="urn:schemas-microsoft-com:office:office" xmlns:r="http://schemas.openxmlformats.org/officeDocument/2006/relationships" xmlns:m="http://schemas.openxmlformats.org/officeDocument/2006/math" xmlns:v="urn:schemas-microsoft-com:vml" xmlns:wp14="http://schemas.microsoft.com/office/word/2010/wordprocessingDrawing" xmlns:wp="http://schemas.openxmlformats.org/drawingml/2006/wordprocessingDrawing" xmlns:w10="urn:schemas-microsoft-com:office:word" xmlns:w="http://schemas.openxmlformats.org/wordprocessingml/2006/main" xmlns:w14="http://schemas.microsoft.com/office/word/2010/wordml" xmlns:w15="http://schemas.microsoft.com/office/word/2012/wordml" xmlns:w16se="http://schemas.microsoft.com/office/word/2015/wordml/symex" xmlns:wpg="http://schemas.microsoft.com/office/word/2010/wordprocessingGroup" xmlns:wpi="http://schemas.microsoft.com/office/word/2010/wordprocessingInk" xmlns:wne="http://schemas.microsoft.com/office/word/2006/wordml" xmlns:wps="http://schemas.microsoft.com/office/word/2010/wordprocessingShape" mc:Ignorable="w14 w15 w16se wp14"/>
-</file>
-
-<file path=word/glossary/fontTable.xml><?xml version="1.0" encoding="utf-8"?>
-<w:fonts xmlns:mc="http://schemas.openxmlformats.org/markup-compatibility/2006" xmlns:r="http://schemas.openxmlformats.org/officeDocument/2006/relationships" xmlns:w="http://schemas.openxmlformats.org/wordprocessingml/2006/main" xmlns:w14="http://schemas.microsoft.com/office/word/2010/wordml" xmlns:w15="http://schemas.microsoft.com/office/word/2012/wordml" xmlns:w16se="http://schemas.microsoft.com/office/word/2015/wordml/symex" mc:Ignorable="w14 w15 w16se">
-  <w:font w:name="Wingdings">
-    <w:panose1 w:val="05000000000000000000"/>
-    <w:charset w:val="02"/>
-    <w:family w:val="auto"/>
-    <w:pitch w:val="variable"/>
-    <w:sig w:usb0="00000000" w:usb1="10000000" w:usb2="00000000" w:usb3="00000000" w:csb0="80000000" w:csb1="00000000"/>
-  </w:font>
-  <w:font w:name="Times New Roman">
-    <w:panose1 w:val="02020603050405020304"/>
-    <w:charset w:val="00"/>
-    <w:family w:val="roman"/>
-    <w:pitch w:val="variable"/>
-    <w:sig w:usb0="E0002EFF" w:usb1="C000785B" w:usb2="00000009" w:usb3="00000000" w:csb0="000001FF" w:csb1="00000000"/>
-  </w:font>
-  <w:font w:name="Arial">
-    <w:altName w:val="Arial"/>
-    <w:panose1 w:val="020B0604020202020204"/>
-    <w:charset w:val="00"/>
-    <w:family w:val="swiss"/>
-    <w:pitch w:val="variable"/>
-    <w:sig w:usb0="E0002EFF" w:usb1="C000785B" w:usb2="00000009" w:usb3="00000000" w:csb0="000001FF" w:csb1="00000000"/>
-  </w:font>
-  <w:font w:name="Georgia">
-    <w:panose1 w:val="02040502050405020303"/>
-    <w:charset w:val="00"/>
-    <w:family w:val="roman"/>
-    <w:pitch w:val="variable"/>
-    <w:sig w:usb0="00000287" w:usb1="00000000" w:usb2="00000000" w:usb3="00000000" w:csb0="0000009F" w:csb1="00000000"/>
-  </w:font>
-  <w:font w:name="Cambria">
-    <w:panose1 w:val="02040503050406030204"/>
-    <w:charset w:val="00"/>
-    <w:family w:val="roman"/>
-    <w:pitch w:val="variable"/>
-    <w:sig w:usb0="E00002FF" w:usb1="400004FF" w:usb2="00000000" w:usb3="00000000" w:csb0="0000019F" w:csb1="00000000"/>
-  </w:font>
-  <w:font w:name="inherit">
-    <w:altName w:val="Times New Roman"/>
-    <w:panose1 w:val="00000000000000000000"/>
-    <w:charset w:val="00"/>
-    <w:family w:val="roman"/>
-    <w:notTrueType/>
-    <w:pitch w:val="default"/>
-  </w:font>
-  <w:font w:name="Calibri Light">
-    <w:panose1 w:val="020F0302020204030204"/>
-    <w:charset w:val="00"/>
-    <w:family w:val="swiss"/>
-    <w:pitch w:val="variable"/>
-    <w:sig w:usb0="E4002EFF" w:usb1="C000247B" w:usb2="00000009" w:usb3="00000000" w:csb0="000001FF" w:csb1="00000000"/>
-  </w:font>
-  <w:font w:name="Calibri">
-    <w:panose1 w:val="020F0502020204030204"/>
-    <w:charset w:val="00"/>
-    <w:family w:val="swiss"/>
-    <w:pitch w:val="variable"/>
-    <w:sig w:usb0="E10002FF" w:usb1="4000ACFF" w:usb2="00000009" w:usb3="00000000" w:csb0="0000019F" w:csb1="00000000"/>
-  </w:font>
-</w:fonts>
-</file>
-
-<file path=word/glossary/settings.xml><?xml version="1.0" encoding="utf-8"?>
-<w:settings xmlns:mc="http://schemas.openxmlformats.org/markup-compatibility/2006" xmlns:o="urn:schemas-microsoft-com:office:office" xmlns:r="http://schemas.openxmlformats.org/officeDocument/2006/relationships" xmlns:m="http://schemas.openxmlformats.org/officeDocument/2006/math" xmlns:v="urn:schemas-microsoft-com:vml" xmlns:w10="urn:schemas-microsoft-com:office:word" xmlns:w="http://schemas.openxmlformats.org/wordprocessingml/2006/main" xmlns:w14="http://schemas.microsoft.com/office/word/2010/wordml" xmlns:w15="http://schemas.microsoft.com/office/word/2012/wordml" xmlns:w16se="http://schemas.microsoft.com/office/word/2015/wordml/symex" xmlns:sl="http://schemas.openxmlformats.org/schemaLibrary/2006/main" mc:Ignorable="w14 w15 w16se">
-  <w:view w:val="normal"/>
-  <w:defaultTabStop w:val="720"/>
-  <w:characterSpacingControl w:val="doNotCompress"/>
-  <w:compat>
-    <w:useFELayout/>
-    <w:compatSetting w:name="compatibilityMode" w:uri="http://schemas.microsoft.com/office/word" w:val="15"/>
-    <w:compatSetting w:name="overrideTableStyleFontSizeAndJustification" w:uri="http://schemas.microsoft.com/office/word" w:val="1"/>
-    <w:compatSetting w:name="enableOpenTypeFeatures" w:uri="http://schemas.microsoft.com/office/word" w:val="1"/>
-    <w:compatSetting w:name="doNotFlipMirrorIndents" w:uri="http://schemas.microsoft.com/office/word" w:val="1"/>
-    <w:compatSetting w:name="differentiateMultirowTableHeaders" w:uri="http://schemas.microsoft.com/office/word" w:val="1"/>
-  </w:compat>
-  <w:rsids>
-    <w:rsidRoot w:val="009D2330"/>
-    <w:rsid w:val="009D2330"/>
-    <w:rsid w:val="00B67796"/>
-  </w:rsids>
-  <m:mathPr>
-    <m:mathFont m:val="Cambria Math"/>
-    <m:brkBin m:val="before"/>
-    <m:brkBinSub m:val="--"/>
-    <m:smallFrac m:val="0"/>
-    <m:dispDef/>
-    <m:lMargin m:val="0"/>
-    <m:rMargin m:val="0"/>
-    <m:defJc m:val="centerGroup"/>
-    <m:wrapIndent m:val="1440"/>
-    <m:intLim m:val="subSup"/>
-    <m:naryLim m:val="undOvr"/>
-  </m:mathPr>
-  <w:themeFontLang w:val="en-US"/>
-  <w:clrSchemeMapping w:bg1="light1" w:t1="dark1" w:bg2="light2" w:t2="dark2" w:accent1="accent1" w:accent2="accent2" w:accent3="accent3" w:accent4="accent4" w:accent5="accent5" w:accent6="accent6" w:hyperlink="hyperlink" w:followedHyperlink="followedHyperlink"/>
-  <w:decimalSymbol w:val="."/>
-  <w:listSeparator w:val=","/>
-  <w15:chartTrackingRefBased/>
-</w:settings>
-</file>
-
-<file path=word/glossary/styles.xml><?xml version="1.0" encoding="utf-8"?>
-<w:styles xmlns:mc="http://schemas.openxmlformats.org/markup-compatibility/2006" xmlns:r="http://schemas.openxmlformats.org/officeDocument/2006/relationships" xmlns:w="http://schemas.openxmlformats.org/wordprocessingml/2006/main" xmlns:w14="http://schemas.microsoft.com/office/word/2010/wordml" xmlns:w15="http://schemas.microsoft.com/office/word/2012/wordml" xmlns:w16se="http://schemas.microsoft.com/office/word/2015/wordml/symex" mc:Ignorable="w14 w15 w16se">
-  <w:docDefaults>
-    <w:rPrDefault>
-      <w:rPr>
-        <w:rFonts w:asciiTheme="minorHAnsi" w:eastAsiaTheme="minorEastAsia" w:hAnsiTheme="minorHAnsi" w:cstheme="minorBidi"/>
-        <w:sz w:val="22"/>
-        <w:szCs w:val="22"/>
-        <w:lang w:val="en-US" w:eastAsia="en-US" w:bidi="ar-SA"/>
-      </w:rPr>
-    </w:rPrDefault>
-    <w:pPrDefault>
-      <w:pPr>
-        <w:spacing w:after="160" w:line="259" w:lineRule="auto"/>
-      </w:pPr>
-    </w:pPrDefault>
-  </w:docDefaults>
-  <w:latentStyles w:defLockedState="0" w:defUIPriority="99" w:defSemiHidden="0" w:defUnhideWhenUsed="0" w:defQFormat="0" w:count="371">
-    <w:lsdException w:name="Normal" w:uiPriority="0" w:qFormat="1"/>
-    <w:lsdException w:name="heading 1" w:uiPriority="9" w:qFormat="1"/>
-    <w:lsdException w:name="heading 2" w:semiHidden="1" w:uiPriority="9" w:unhideWhenUsed="1" w:qFormat="1"/>
-    <w:lsdException w:name="heading 3" w:semiHidden="1" w:uiPriority="9" w:unhideWhenUsed="1" w:qFormat="1"/>
-    <w:lsdException w:name="heading 4" w:semiHidden="1" w:uiPriority="9" w:unhideWhenUsed="1" w:qFormat="1"/>
-    <w:lsdException w:name="heading 5" w:semiHidden="1" w:uiPriority="9" w:unhideWhenUsed="1" w:qFormat="1"/>
-    <w:lsdException w:name="heading 6" w:semiHidden="1" w:uiPriority="9" w:unhideWhenUsed="1" w:qFormat="1"/>
-    <w:lsdException w:name="heading 7" w:semiHidden="1" w:uiPriority="9" w:unhideWhenUsed="1" w:qFormat="1"/>
-    <w:lsdException w:name="heading 8" w:semiHidden="1" w:uiPriority="9" w:unhideWhenUsed="1" w:qFormat="1"/>
-    <w:lsdException w:name="heading 9" w:semiHidden="1" w:uiPriority="9" w:unhideWhenUsed="1" w:qFormat="1"/>
-    <w:lsdException w:name="index 1" w:semiHidden="1" w:unhideWhenUsed="1"/>
-    <w:lsdException w:name="index 2" w:semiHidden="1" w:unhideWhenUsed="1"/>
-    <w:lsdException w:name="index 3" w:semiHidden="1" w:unhideWhenUsed="1"/>
-    <w:lsdException w:name="index 4" w:semiHidden="1" w:unhideWhenUsed="1"/>
-    <w:lsdException w:name="index 5" w:semiHidden="1" w:unhideWhenUsed="1"/>
-    <w:lsdException w:name="index 6" w:semiHidden="1" w:unhideWhenUsed="1"/>
-    <w:lsdException w:name="index 7" w:semiHidden="1" w:unhideWhenUsed="1"/>
-    <w:lsdException w:name="index 8" w:semiHidden="1" w:unhideWhenUsed="1"/>
-    <w:lsdException w:name="index 9" w:semiHidden="1" w:unhideWhenUsed="1"/>
-    <w:lsdException w:name="toc 1" w:semiHidden="1" w:uiPriority="39" w:unhideWhenUsed="1"/>
-    <w:lsdException w:name="toc 2" w:semiHidden="1" w:uiPriority="39" w:unhideWhenUsed="1"/>
-    <w:lsdException w:name="toc 3" w:semiHidden="1" w:uiPriority="39" w:unhideWhenUsed="1"/>
-    <w:lsdException w:name="toc 4" w:semiHidden="1" w:uiPriority="39" w:unhideWhenUsed="1"/>
-    <w:lsdException w:name="toc 5" w:semiHidden="1" w:uiPriority="39" w:unhideWhenUsed="1"/>
-    <w:lsdException w:name="toc 6" w:semiHidden="1" w:uiPriority="39" w:unhideWhenUsed="1"/>
-    <w:lsdException w:name="toc 7" w:semiHidden="1" w:uiPriority="39" w:unhideWhenUsed="1"/>
-    <w:lsdException w:name="toc 8" w:semiHidden="1" w:uiPriority="39" w:unhideWhenUsed="1"/>
-    <w:lsdException w:name="toc 9" w:semiHidden="1" w:uiPriority="39" w:unhideWhenUsed="1"/>
-    <w:lsdException w:name="Normal Indent" w:semiHidden="1" w:unhideWhenUsed="1"/>
-    <w:lsdException w:name="footnote text" w:semiHidden="1" w:unhideWhenUsed="1"/>
-    <w:lsdException w:name="annotation text" w:semiHidden="1" w:unhideWhenUsed="1"/>
-    <w:lsdException w:name="header" w:semiHidden="1" w:unhideWhenUsed="1"/>
-    <w:lsdException w:name="footer" w:semiHidden="1" w:unhideWhenUsed="1"/>
-    <w:lsdException w:name="index heading" w:semiHidden="1" w:unhideWhenUsed="1"/>
-    <w:lsdException w:name="caption" w:semiHidden="1" w:uiPriority="35" w:unhideWhenUsed="1" w:qFormat="1"/>
-    <w:lsdException w:name="table of figures" w:semiHidden="1" w:unhideWhenUsed="1"/>
-    <w:lsdException w:name="envelope address" w:semiHidden="1" w:unhideWhenUsed="1"/>
-    <w:lsdException w:name="envelope return" w:semiHidden="1" w:unhideWhenUsed="1"/>
-    <w:lsdException w:name="footnote reference" w:semiHidden="1" w:unhideWhenUsed="1"/>
-    <w:lsdException w:name="annotation reference" w:semiHidden="1" w:unhideWhenUsed="1"/>
-    <w:lsdException w:name="line number" w:semiHidden="1" w:unhideWhenUsed="1"/>
-    <w:lsdException w:name="page number" w:semiHidden="1" w:unhideWhenUsed="1"/>
-    <w:lsdException w:name="endnote reference" w:semiHidden="1" w:unhideWhenUsed="1"/>
-    <w:lsdException w:name="endnote text" w:semiHidden="1" w:unhideWhenUsed="1"/>
-    <w:lsdException w:name="table of authorities" w:semiHidden="1" w:unhideWhenUsed="1"/>
-    <w:lsdException w:name="macro" w:semiHidden="1" w:unhideWhenUsed="1"/>
-    <w:lsdException w:name="toa heading" w:semiHidden="1" w:unhideWhenUsed="1"/>
-    <w:lsdException w:name="List" w:semiHidden="1" w:unhideWhenUsed="1"/>
-    <w:lsdException w:name="List Bullet" w:semiHidden="1" w:unhideWhenUsed="1"/>
-    <w:lsdException w:name="List Number" w:semiHidden="1" w:unhideWhenUsed="1"/>
-    <w:lsdException w:name="List 2" w:semiHidden="1" w:unhideWhenUsed="1"/>
-    <w:lsdException w:name="List 3" w:semiHidden="1" w:unhideWhenUsed="1"/>
-    <w:lsdException w:name="List 4" w:semiHidden="1" w:unhideWhenUsed="1"/>
-    <w:lsdException w:name="List 5" w:semiHidden="1" w:unhideWhenUsed="1"/>
-    <w:lsdException w:name="List Bullet 2" w:semiHidden="1" w:unhideWhenUsed="1"/>
-    <w:lsdException w:name="List Bullet 3" w:semiHidden="1" w:unhideWhenUsed="1"/>
-    <w:lsdException w:name="List Bullet 4" w:semiHidden="1" w:unhideWhenUsed="1"/>
-    <w:lsdException w:name="List Bullet 5" w:semiHidden="1" w:unhideWhenUsed="1"/>
-    <w:lsdException w:name="List Number 2" w:semiHidden="1" w:unhideWhenUsed="1"/>
-    <w:lsdException w:name="List Number 3" w:semiHidden="1" w:unhideWhenUsed="1"/>
-    <w:lsdException w:name="List Number 4" w:semiHidden="1" w:unhideWhenUsed="1"/>
-    <w:lsdException w:name="List Number 5" w:semiHidden="1" w:unhideWhenUsed="1"/>
-    <w:lsdException w:name="Title" w:uiPriority="10" w:qFormat="1"/>
-    <w:lsdException w:name="Closing" w:semiHidden="1" w:unhideWhenUsed="1"/>
-    <w:lsdException w:name="Signature" w:semiHidden="1" w:unhideWhenUsed="1"/>
-    <w:lsdException w:name="Default Paragraph Font" w:semiHidden="1" w:uiPriority="1" w:unhideWhenUsed="1"/>
-    <w:lsdException w:name="Body Text" w:semiHidden="1" w:unhideWhenUsed="1"/>
-    <w:lsdException w:name="Body Text Indent" w:semiHidden="1" w:unhideWhenUsed="1"/>
-    <w:lsdException w:name="List Continue" w:semiHidden="1" w:unhideWhenUsed="1"/>
-    <w:lsdException w:name="List Continue 2" w:semiHidden="1" w:unhideWhenUsed="1"/>
-    <w:lsdException w:name="List Continue 3" w:semiHidden="1" w:unhideWhenUsed="1"/>
-    <w:lsdException w:name="List Continue 4" w:semiHidden="1" w:unhideWhenUsed="1"/>
-    <w:lsdException w:name="List Continue 5" w:semiHidden="1" w:unhideWhenUsed="1"/>
-    <w:lsdException w:name="Message Header" w:semiHidden="1" w:unhideWhenUsed="1"/>
-    <w:lsdException w:name="Subtitle" w:uiPriority="11" w:qFormat="1"/>
-    <w:lsdException w:name="Salutation" w:semiHidden="1" w:unhideWhenUsed="1"/>
-    <w:lsdException w:name="Date" w:semiHidden="1" w:unhideWhenUsed="1"/>
-    <w:lsdException w:name="Body Text First Indent" w:semiHidden="1" w:unhideWhenUsed="1"/>
-    <w:lsdException w:name="Body Text First Indent 2" w:semiHidden="1" w:unhideWhenUsed="1"/>
-    <w:lsdException w:name="Note Heading" w:semiHidden="1" w:unhideWhenUsed="1"/>
-    <w:lsdException w:name="Body Text 2" w:semiHidden="1" w:unhideWhenUsed="1"/>
-    <w:lsdException w:name="Body Text 3" w:semiHidden="1" w:unhideWhenUsed="1"/>
-    <w:lsdException w:name="Body Text Indent 2" w:semiHidden="1" w:unhideWhenUsed="1"/>
-    <w:lsdException w:name="Body Text Indent 3" w:semiHidden="1" w:unhideWhenUsed="1"/>
-    <w:lsdException w:name="Block Text" w:semiHidden="1" w:unhideWhenUsed="1"/>
-    <w:lsdException w:name="Hyperlink" w:semiHidden="1" w:unhideWhenUsed="1"/>
-    <w:lsdException w:name="FollowedHyperlink" w:semiHidden="1" w:unhideWhenUsed="1"/>
-    <w:lsdException w:name="Strong" w:uiPriority="22" w:qFormat="1"/>
-    <w:lsdException w:name="Emphasis" w:uiPriority="20" w:qFormat="1"/>
-    <w:lsdException w:name="Document Map" w:semiHidden="1" w:unhideWhenUsed="1"/>
-    <w:lsdException w:name="Plain Text" w:semiHidden="1" w:unhideWhenUsed="1"/>
-    <w:lsdException w:name="E-mail Signature" w:semiHidden="1" w:unhideWhenUsed="1"/>
-    <w:lsdException w:name="HTML Top of Form" w:semiHidden="1" w:unhideWhenUsed="1"/>
-    <w:lsdException w:name="HTML Bottom of Form" w:semiHidden="1" w:unhideWhenUsed="1"/>
-    <w:lsdException w:name="Normal (Web)" w:semiHidden="1" w:unhideWhenUsed="1"/>
-    <w:lsdException w:name="HTML Acronym" w:semiHidden="1" w:unhideWhenUsed="1"/>
-    <w:lsdException w:name="HTML Address" w:semiHidden="1" w:unhideWhenUsed="1"/>
-    <w:lsdException w:name="HTML Cite" w:semiHidden="1" w:unhideWhenUsed="1"/>
-    <w:lsdException w:name="HTML Code" w:semiHidden="1" w:unhideWhenUsed="1"/>
-    <w:lsdException w:name="HTML Definition" w:semiHidden="1" w:unhideWhenUsed="1"/>
-    <w:lsdException w:name="HTML Keyboard" w:semiHidden="1" w:unhideWhenUsed="1"/>
-    <w:lsdException w:name="HTML Preformatted" w:semiHidden="1" w:unhideWhenUsed="1"/>
-    <w:lsdException w:name="HTML Sample" w:semiHidden="1" w:unhideWhenUsed="1"/>
-    <w:lsdException w:name="HTML Typewriter" w:semiHidden="1" w:unhideWhenUsed="1"/>
-    <w:lsdException w:name="HTML Variable" w:semiHidden="1" w:unhideWhenUsed="1"/>
-    <w:lsdException w:name="Normal Table" w:semiHidden="1" w:unhideWhenUsed="1"/>
-    <w:lsdException w:name="annotation subject" w:semiHidden="1" w:unhideWhenUsed="1"/>
-    <w:lsdException w:name="No List" w:semiHidden="1" w:unhideWhenUsed="1"/>
-    <w:lsdException w:name="Outline List 1" w:semiHidden="1" w:unhideWhenUsed="1"/>
-    <w:lsdException w:name="Outline List 2" w:semiHidden="1" w:unhideWhenUsed="1"/>
-    <w:lsdException w:name="Outline List 3" w:semiHidden="1" w:unhideWhenUsed="1"/>
-    <w:lsdException w:name="Table Simple 1" w:semiHidden="1" w:unhideWhenUsed="1"/>
-    <w:lsdException w:name="Table Simple 2" w:semiHidden="1" w:unhideWhenUsed="1"/>
-    <w:lsdException w:name="Table Simple 3" w:semiHidden="1" w:unhideWhenUsed="1"/>
-    <w:lsdException w:name="Table Classic 1" w:semiHidden="1" w:unhideWhenUsed="1"/>
-    <w:lsdException w:name="Table Classic 2" w:semiHidden="1" w:unhideWhenUsed="1"/>
-    <w:lsdException w:name="Table Classic 3" w:semiHidden="1" w:unhideWhenUsed="1"/>
-    <w:lsdException w:name="Table Classic 4" w:semiHidden="1" w:unhideWhenUsed="1"/>
-    <w:lsdException w:name="Table Colorful 1" w:semiHidden="1" w:unhideWhenUsed="1"/>
-    <w:lsdException w:name="Table Colorful 2" w:semiHidden="1" w:unhideWhenUsed="1"/>
-    <w:lsdException w:name="Table Colorful 3" w:semiHidden="1" w:unhideWhenUsed="1"/>
-    <w:lsdException w:name="Table Columns 1" w:semiHidden="1" w:unhideWhenUsed="1"/>
-    <w:lsdException w:name="Table Columns 2" w:semiHidden="1" w:unhideWhenUsed="1"/>
-    <w:lsdException w:name="Table Columns 3" w:semiHidden="1" w:unhideWhenUsed="1"/>
-    <w:lsdException w:name="Table Columns 4" w:semiHidden="1" w:unhideWhenUsed="1"/>
-    <w:lsdException w:name="Table Columns 5" w:semiHidden="1" w:unhideWhenUsed="1"/>
-    <w:lsdException w:name="Table Grid 1" w:semiHidden="1" w:unhideWhenUsed="1"/>
-    <w:lsdException w:name="Table Grid 2" w:semiHidden="1" w:unhideWhenUsed="1"/>
-    <w:lsdException w:name="Table Grid 3" w:semiHidden="1" w:unhideWhenUsed="1"/>
-    <w:lsdException w:name="Table Grid 4" w:semiHidden="1" w:unhideWhenUsed="1"/>
-    <w:lsdException w:name="Table Grid 5" w:semiHidden="1" w:unhideWhenUsed="1"/>
-    <w:lsdException w:name="Table Grid 6" w:semiHidden="1" w:unhideWhenUsed="1"/>
-    <w:lsdException w:name="Table Grid 7" w:semiHidden="1" w:unhideWhenUsed="1"/>
-    <w:lsdException w:name="Table Grid 8" w:semiHidden="1" w:unhideWhenUsed="1"/>
-    <w:lsdException w:name="Table List 1" w:semiHidden="1" w:unhideWhenUsed="1"/>
-    <w:lsdException w:name="Table List 2" w:semiHidden="1" w:unhideWhenUsed="1"/>
-    <w:lsdException w:name="Table List 3" w:semiHidden="1" w:unhideWhenUsed="1"/>
-    <w:lsdException w:name="Table List 4" w:semiHidden="1" w:unhideWhenUsed="1"/>
-    <w:lsdException w:name="Table List 5" w:semiHidden="1" w:unhideWhenUsed="1"/>
-    <w:lsdException w:name="Table List 6" w:semiHidden="1" w:unhideWhenUsed="1"/>
-    <w:lsdException w:name="Table List 7" w:semiHidden="1" w:unhideWhenUsed="1"/>
-    <w:lsdException w:name="Table List 8" w:semiHidden="1" w:unhideWhenUsed="1"/>
-    <w:lsdException w:name="Table 3D effects 1" w:semiHidden="1" w:unhideWhenUsed="1"/>
-    <w:lsdException w:name="Table 3D effects 2" w:semiHidden="1" w:unhideWhenUsed="1"/>
-    <w:lsdException w:name="Table 3D effects 3" w:semiHidden="1" w:unhideWhenUsed="1"/>
-    <w:lsdException w:name="Table Contemporary" w:semiHidden="1" w:unhideWhenUsed="1"/>
-    <w:lsdException w:name="Table Elegant" w:semiHidden="1" w:unhideWhenUsed="1"/>
-    <w:lsdException w:name="Table Professional" w:semiHidden="1" w:unhideWhenUsed="1"/>
-    <w:lsdException w:name="Table Subtle 1" w:semiHidden="1" w:unhideWhenUsed="1"/>
-    <w:lsdException w:name="Table Subtle 2" w:semiHidden="1" w:unhideWhenUsed="1"/>
-    <w:lsdException w:name="Table Web 1" w:semiHidden="1" w:unhideWhenUsed="1"/>
-    <w:lsdException w:name="Table Web 2" w:semiHidden="1" w:unhideWhenUsed="1"/>
-    <w:lsdException w:name="Table Web 3" w:semiHidden="1" w:unhideWhenUsed="1"/>
-    <w:lsdException w:name="Balloon Text" w:semiHidden="1" w:unhideWhenUsed="1"/>
-    <w:lsdException w:name="Table Grid" w:uiPriority="39"/>
-    <w:lsdException w:name="Table Theme" w:semiHidden="1" w:unhideWhenUsed="1"/>
-    <w:lsdException w:name="Placeholder Text" w:semiHidden="1"/>
-    <w:lsdException w:name="No Spacing" w:uiPriority="1" w:qFormat="1"/>
-    <w:lsdException w:name="Light Shading" w:uiPriority="60"/>
-    <w:lsdException w:name="Light List" w:uiPriority="61"/>
-    <w:lsdException w:name="Light Grid" w:uiPriority="62"/>
-    <w:lsdException w:name="Medium Shading 1" w:uiPriority="63"/>
-    <w:lsdException w:name="Medium Shading 2" w:uiPriority="64"/>
-    <w:lsdException w:name="Medium List 1" w:uiPriority="65"/>
-    <w:lsdException w:name="Medium List 2" w:uiPriority="66"/>
-    <w:lsdException w:name="Medium Grid 1" w:uiPriority="67"/>
-    <w:lsdException w:name="Medium Grid 2" w:uiPriority="68"/>
-    <w:lsdException w:name="Medium Grid 3" w:uiPriority="69"/>
-    <w:lsdException w:name="Dark List" w:uiPriority="70"/>
-    <w:lsdException w:name="Colorful Shading" w:uiPriority="71"/>
-    <w:lsdException w:name="Colorful List" w:uiPriority="72"/>
-    <w:lsdException w:name="Colorful Grid" w:uiPriority="73"/>
-    <w:lsdException w:name="Light Shading Accent 1" w:uiPriority="60"/>
-    <w:lsdException w:name="Light List Accent 1" w:uiPriority="61"/>
-    <w:lsdException w:name="Light Grid Accent 1" w:uiPriority="62"/>
-    <w:lsdException w:name="Medium Shading 1 Accent 1" w:uiPriority="63"/>
-    <w:lsdException w:name="Medium Shading 2 Accent 1" w:uiPriority="64"/>
-    <w:lsdException w:name="Medium List 1 Accent 1" w:uiPriority="65"/>
-    <w:lsdException w:name="Revision" w:semiHidden="1"/>
-    <w:lsdException w:name="List Paragraph" w:uiPriority="34" w:qFormat="1"/>
-    <w:lsdException w:name="Quote" w:uiPriority="29" w:qFormat="1"/>
-    <w:lsdException w:name="Intense Quote" w:uiPriority="30" w:qFormat="1"/>
-    <w:lsdException w:name="Medium List 2 Accent 1" w:uiPriority="66"/>
-    <w:lsdException w:name="Medium Grid 1 Accent 1" w:uiPriority="67"/>
-    <w:lsdException w:name="Medium Grid 2 Accent 1" w:uiPriority="68"/>
-    <w:lsdException w:name="Medium Grid 3 Accent 1" w:uiPriority="69"/>
-    <w:lsdException w:name="Dark List Accent 1" w:uiPriority="70"/>
-    <w:lsdException w:name="Colorful Shading Accent 1" w:uiPriority="71"/>
-    <w:lsdException w:name="Colorful List Accent 1" w:uiPriority="72"/>
-    <w:lsdException w:name="Colorful Grid Accent 1" w:uiPriority="73"/>
-    <w:lsdException w:name="Light Shading Accent 2" w:uiPriority="60"/>
-    <w:lsdException w:name="Light List Accent 2" w:uiPriority="61"/>
-    <w:lsdException w:name="Light Grid Accent 2" w:uiPriority="62"/>
-    <w:lsdException w:name="Medium Shading 1 Accent 2" w:uiPriority="63"/>
-    <w:lsdException w:name="Medium Shading 2 Accent 2" w:uiPriority="64"/>
-    <w:lsdException w:name="Medium List 1 Accent 2" w:uiPriority="65"/>
-    <w:lsdException w:name="Medium List 2 Accent 2" w:uiPriority="66"/>
-    <w:lsdException w:name="Medium Grid 1 Accent 2" w:uiPriority="67"/>
-    <w:lsdException w:name="Medium Grid 2 Accent 2" w:uiPriority="68"/>
-    <w:lsdException w:name="Medium Grid 3 Accent 2" w:uiPriority="69"/>
-    <w:lsdException w:name="Dark List Accent 2" w:uiPriority="70"/>
-    <w:lsdException w:name="Colorful Shading Accent 2" w:uiPriority="71"/>
-    <w:lsdException w:name="Colorful List Accent 2" w:uiPriority="72"/>
-    <w:lsdException w:name="Colorful Grid Accent 2" w:uiPriority="73"/>
-    <w:lsdException w:name="Light Shading Accent 3" w:uiPriority="60"/>
-    <w:lsdException w:name="Light List Accent 3" w:uiPriority="61"/>
-    <w:lsdException w:name="Light Grid Accent 3" w:uiPriority="62"/>
-    <w:lsdException w:name="Medium Shading 1 Accent 3" w:uiPriority="63"/>
-    <w:lsdException w:name="Medium Shading 2 Accent 3" w:uiPriority="64"/>
-    <w:lsdException w:name="Medium List 1 Accent 3" w:uiPriority="65"/>
-    <w:lsdException w:name="Medium List 2 Accent 3" w:uiPriority="66"/>
-    <w:lsdException w:name="Medium Grid 1 Accent 3" w:uiPriority="67"/>
-    <w:lsdException w:name="Medium Grid 2 Accent 3" w:uiPriority="68"/>
-    <w:lsdException w:name="Medium Grid 3 Accent 3" w:uiPriority="69"/>
-    <w:lsdException w:name="Dark List Accent 3" w:uiPriority="70"/>
-    <w:lsdException w:name="Colorful Shading Accent 3" w:uiPriority="71"/>
-    <w:lsdException w:name="Colorful List Accent 3" w:uiPriority="72"/>
-    <w:lsdException w:name="Colorful Grid Accent 3" w:uiPriority="73"/>
-    <w:lsdException w:name="Light Shading Accent 4" w:uiPriority="60"/>
-    <w:lsdException w:name="Light List Accent 4" w:uiPriority="61"/>
-    <w:lsdException w:name="Light Grid Accent 4" w:uiPriority="62"/>
-    <w:lsdException w:name="Medium Shading 1 Accent 4" w:uiPriority="63"/>
-    <w:lsdException w:name="Medium Shading 2 Accent 4" w:uiPriority="64"/>
-    <w:lsdException w:name="Medium List 1 Accent 4" w:uiPriority="65"/>
-    <w:lsdException w:name="Medium List 2 Accent 4" w:uiPriority="66"/>
-    <w:lsdException w:name="Medium Grid 1 Accent 4" w:uiPriority="67"/>
-    <w:lsdException w:name="Medium Grid 2 Accent 4" w:uiPriority="68"/>
-    <w:lsdException w:name="Medium Grid 3 Accent 4" w:uiPriority="69"/>
-    <w:lsdException w:name="Dark List Accent 4" w:uiPriority="70"/>
-    <w:lsdException w:name="Colorful Shading Accent 4" w:uiPriority="71"/>
-    <w:lsdException w:name="Colorful List Accent 4" w:uiPriority="72"/>
-    <w:lsdException w:name="Colorful Grid Accent 4" w:uiPriority="73"/>
-    <w:lsdException w:name="Light Shading Accent 5" w:uiPriority="60"/>
-    <w:lsdException w:name="Light List Accent 5" w:uiPriority="61"/>
-    <w:lsdException w:name="Light Grid Accent 5" w:uiPriority="62"/>
-    <w:lsdException w:name="Medium Shading 1 Accent 5" w:uiPriority="63"/>
-    <w:lsdException w:name="Medium Shading 2 Accent 5" w:uiPriority="64"/>
-    <w:lsdException w:name="Medium List 1 Accent 5" w:uiPriority="65"/>
-    <w:lsdException w:name="Medium List 2 Accent 5" w:uiPriority="66"/>
-    <w:lsdException w:name="Medium Grid 1 Accent 5" w:uiPriority="67"/>
-    <w:lsdException w:name="Medium Grid 2 Accent 5" w:uiPriority="68"/>
-    <w:lsdException w:name="Medium Grid 3 Accent 5" w:uiPriority="69"/>
-    <w:lsdException w:name="Dark List Accent 5" w:uiPriority="70"/>
-    <w:lsdException w:name="Colorful Shading Accent 5" w:uiPriority="71"/>
-    <w:lsdException w:name="Colorful List Accent 5" w:uiPriority="72"/>
-    <w:lsdException w:name="Colorful Grid Accent 5" w:uiPriority="73"/>
-    <w:lsdException w:name="Light Shading Accent 6" w:uiPriority="60"/>
-    <w:lsdException w:name="Light List Accent 6" w:uiPriority="61"/>
-    <w:lsdException w:name="Light Grid Accent 6" w:uiPriority="62"/>
-    <w:lsdException w:name="Medium Shading 1 Accent 6" w:uiPriority="63"/>
-    <w:lsdException w:name="Medium Shading 2 Accent 6" w:uiPriority="64"/>
-    <w:lsdException w:name="Medium List 1 Accent 6" w:uiPriority="65"/>
-    <w:lsdException w:name="Medium List 2 Accent 6" w:uiPriority="66"/>
-    <w:lsdException w:name="Medium Grid 1 Accent 6" w:uiPriority="67"/>
-    <w:lsdException w:name="Medium Grid 2 Accent 6" w:uiPriority="68"/>
-    <w:lsdException w:name="Medium Grid 3 Accent 6" w:uiPriority="69"/>
-    <w:lsdException w:name="Dark List Accent 6" w:uiPriority="70"/>
-    <w:lsdException w:name="Colorful Shading Accent 6" w:uiPriority="71"/>
-    <w:lsdException w:name="Colorful List Accent 6" w:uiPriority="72"/>
-    <w:lsdException w:name="Colorful Grid Accent 6" w:uiPriority="73"/>
-    <w:lsdException w:name="Subtle Emphasis" w:uiPriority="19" w:qFormat="1"/>
-    <w:lsdException w:name="Intense Emphasis" w:uiPriority="21" w:qFormat="1"/>
-    <w:lsdException w:name="Subtle Reference" w:uiPriority="31" w:qFormat="1"/>
-    <w:lsdException w:name="Intense Reference" w:uiPriority="32" w:qFormat="1"/>
-    <w:lsdException w:name="Book Title" w:uiPriority="33" w:qFormat="1"/>
-    <w:lsdException w:name="Bibliography" w:semiHidden="1" w:uiPriority="37" w:unhideWhenUsed="1"/>
-    <w:lsdException w:name="TOC Heading" w:semiHidden="1" w:uiPriority="39" w:unhideWhenUsed="1" w:qFormat="1"/>
-    <w:lsdException w:name="Plain Table 1" w:uiPriority="41"/>
-    <w:lsdException w:name="Plain Table 2" w:uiPriority="42"/>
-    <w:lsdException w:name="Plain Table 3" w:uiPriority="43"/>
-    <w:lsdException w:name="Plain Table 4" w:uiPriority="44"/>
-    <w:lsdException w:name="Plain Table 5" w:uiPriority="45"/>
-    <w:lsdException w:name="Grid Table Light" w:uiPriority="40"/>
-    <w:lsdException w:name="Grid Table 1 Light" w:uiPriority="46"/>
-    <w:lsdException w:name="Grid Table 2" w:uiPriority="47"/>
-    <w:lsdException w:name="Grid Table 3" w:uiPriority="48"/>
-    <w:lsdException w:name="Grid Table 4" w:uiPriority="49"/>
-    <w:lsdException w:name="Grid Table 5 Dark" w:uiPriority="50"/>
-    <w:lsdException w:name="Grid Table 6 Colorful" w:uiPriority="51"/>
-    <w:lsdException w:name="Grid Table 7 Colorful" w:uiPriority="52"/>
-    <w:lsdException w:name="Grid Table 1 Light Accent 1" w:uiPriority="46"/>
-    <w:lsdException w:name="Grid Table 2 Accent 1" w:uiPriority="47"/>
-    <w:lsdException w:name="Grid Table 3 Accent 1" w:uiPriority="48"/>
-    <w:lsdException w:name="Grid Table 4 Accent 1" w:uiPriority="49"/>
-    <w:lsdException w:name="Grid Table 5 Dark Accent 1" w:uiPriority="50"/>
-    <w:lsdException w:name="Grid Table 6 Colorful Accent 1" w:uiPriority="51"/>
-    <w:lsdException w:name="Grid Table 7 Colorful Accent 1" w:uiPriority="52"/>
-    <w:lsdException w:name="Grid Table 1 Light Accent 2" w:uiPriority="46"/>
-    <w:lsdException w:name="Grid Table 2 Accent 2" w:uiPriority="47"/>
-    <w:lsdException w:name="Grid Table 3 Accent 2" w:uiPriority="48"/>
-    <w:lsdException w:name="Grid Table 4 Accent 2" w:uiPriority="49"/>
-    <w:lsdException w:name="Grid Table 5 Dark Accent 2" w:uiPriority="50"/>
-    <w:lsdException w:name="Grid Table 6 Colorful Accent 2" w:uiPriority="51"/>
-    <w:lsdException w:name="Grid Table 7 Colorful Accent 2" w:uiPriority="52"/>
-    <w:lsdException w:name="Grid Table 1 Light Accent 3" w:uiPriority="46"/>
-    <w:lsdException w:name="Grid Table 2 Accent 3" w:uiPriority="47"/>
-    <w:lsdException w:name="Grid Table 3 Accent 3" w:uiPriority="48"/>
-    <w:lsdException w:name="Grid Table 4 Accent 3" w:uiPriority="49"/>
-    <w:lsdException w:name="Grid Table 5 Dark Accent 3" w:uiPriority="50"/>
-    <w:lsdException w:name="Grid Table 6 Colorful Accent 3" w:uiPriority="51"/>
-    <w:lsdException w:name="Grid Table 7 Colorful Accent 3" w:uiPriority="52"/>
-    <w:lsdException w:name="Grid Table 1 Light Accent 4" w:uiPriority="46"/>
-    <w:lsdException w:name="Grid Table 2 Accent 4" w:uiPriority="47"/>
-    <w:lsdException w:name="Grid Table 3 Accent 4" w:uiPriority="48"/>
-    <w:lsdException w:name="Grid Table 4 Accent 4" w:uiPriority="49"/>
-    <w:lsdException w:name="Grid Table 5 Dark Accent 4" w:uiPriority="50"/>
-    <w:lsdException w:name="Grid Table 6 Colorful Accent 4" w:uiPriority="51"/>
-    <w:lsdException w:name="Grid Table 7 Colorful Accent 4" w:uiPriority="52"/>
-    <w:lsdException w:name="Grid Table 1 Light Accent 5" w:uiPriority="46"/>
-    <w:lsdException w:name="Grid Table 2 Accent 5" w:uiPriority="47"/>
-    <w:lsdException w:name="Grid Table 3 Accent 5" w:uiPriority="48"/>
-    <w:lsdException w:name="Grid Table 4 Accent 5" w:uiPriority="49"/>
-    <w:lsdException w:name="Grid Table 5 Dark Accent 5" w:uiPriority="50"/>
-    <w:lsdException w:name="Grid Table 6 Colorful Accent 5" w:uiPriority="51"/>
-    <w:lsdException w:name="Grid Table 7 Colorful Accent 5" w:uiPriority="52"/>
-    <w:lsdException w:name="Grid Table 1 Light Accent 6" w:uiPriority="46"/>
-    <w:lsdException w:name="Grid Table 2 Accent 6" w:uiPriority="47"/>
-    <w:lsdException w:name="Grid Table 3 Accent 6" w:uiPriority="48"/>
-    <w:lsdException w:name="Grid Table 4 Accent 6" w:uiPriority="49"/>
-    <w:lsdException w:name="Grid Table 5 Dark Accent 6" w:uiPriority="50"/>
-    <w:lsdException w:name="Grid Table 6 Colorful Accent 6" w:uiPriority="51"/>
-    <w:lsdException w:name="Grid Table 7 Colorful Accent 6" w:uiPriority="52"/>
-    <w:lsdException w:name="List Table 1 Light" w:uiPriority="46"/>
-    <w:lsdException w:name="List Table 2" w:uiPriority="47"/>
-    <w:lsdException w:name="List Table 3" w:uiPriority="48"/>
-    <w:lsdException w:name="List Table 4" w:uiPriority="49"/>
-    <w:lsdException w:name="List Table 5 Dark" w:uiPriority="50"/>
-    <w:lsdException w:name="List Table 6 Colorful" w:uiPriority="51"/>
-    <w:lsdException w:name="List Table 7 Colorful" w:uiPriority="52"/>
-    <w:lsdException w:name="List Table 1 Light Accent 1" w:uiPriority="46"/>
-    <w:lsdException w:name="List Table 2 Accent 1" w:uiPriority="47"/>
-    <w:lsdException w:name="List Table 3 Accent 1" w:uiPriority="48"/>
-    <w:lsdException w:name="List Table 4 Accent 1" w:uiPriority="49"/>
-    <w:lsdException w:name="List Table 5 Dark Accent 1" w:uiPriority="50"/>
-    <w:lsdException w:name="List Table 6 Colorful Accent 1" w:uiPriority="51"/>
-    <w:lsdException w:name="List Table 7 Colorful Accent 1" w:uiPriority="52"/>
-    <w:lsdException w:name="List Table 1 Light Accent 2" w:uiPriority="46"/>
-    <w:lsdException w:name="List Table 2 Accent 2" w:uiPriority="47"/>
-    <w:lsdException w:name="List Table 3 Accent 2" w:uiPriority="48"/>
-    <w:lsdException w:name="List Table 4 Accent 2" w:uiPriority="49"/>
-    <w:lsdException w:name="List Table 5 Dark Accent 2" w:uiPriority="50"/>
-    <w:lsdException w:name="List Table 6 Colorful Accent 2" w:uiPriority="51"/>
-    <w:lsdException w:name="List Table 7 Colorful Accent 2" w:uiPriority="52"/>
-    <w:lsdException w:name="List Table 1 Light Accent 3" w:uiPriority="46"/>
-    <w:lsdException w:name="List Table 2 Accent 3" w:uiPriority="47"/>
-    <w:lsdException w:name="List Table 3 Accent 3" w:uiPriority="48"/>
-    <w:lsdException w:name="List Table 4 Accent 3" w:uiPriority="49"/>
-    <w:lsdException w:name="List Table 5 Dark Accent 3" w:uiPriority="50"/>
-    <w:lsdException w:name="List Table 6 Colorful Accent 3" w:uiPriority="51"/>
-    <w:lsdException w:name="List Table 7 Colorful Accent 3" w:uiPriority="52"/>
-    <w:lsdException w:name="List Table 1 Light Accent 4" w:uiPriority="46"/>
-    <w:lsdException w:name="List Table 2 Accent 4" w:uiPriority="47"/>
-    <w:lsdException w:name="List Table 3 Accent 4" w:uiPriority="48"/>
-    <w:lsdException w:name="List Table 4 Accent 4" w:uiPriority="49"/>
-    <w:lsdException w:name="List Table 5 Dark Accent 4" w:uiPriority="50"/>
-    <w:lsdException w:name="List Table 6 Colorful Accent 4" w:uiPriority="51"/>
-    <w:lsdException w:name="List Table 7 Colorful Accent 4" w:uiPriority="52"/>
-    <w:lsdException w:name="List Table 1 Light Accent 5" w:uiPriority="46"/>
-    <w:lsdException w:name="List Table 2 Accent 5" w:uiPriority="47"/>
-    <w:lsdException w:name="List Table 3 Accent 5" w:uiPriority="48"/>
-    <w:lsdException w:name="List Table 4 Accent 5" w:uiPriority="49"/>
-    <w:lsdException w:name="List Table 5 Dark Accent 5" w:uiPriority="50"/>
-    <w:lsdException w:name="List Table 6 Colorful Accent 5" w:uiPriority="51"/>
-    <w:lsdException w:name="List Table 7 Colorful Accent 5" w:uiPriority="52"/>
-    <w:lsdException w:name="List Table 1 Light Accent 6" w:uiPriority="46"/>
-    <w:lsdException w:name="List Table 2 Accent 6" w:uiPriority="47"/>
-    <w:lsdException w:name="List Table 3 Accent 6" w:uiPriority="48"/>
-    <w:lsdException w:name="List Table 4 Accent 6" w:uiPriority="49"/>
-    <w:lsdException w:name="List Table 5 Dark Accent 6" w:uiPriority="50"/>
-    <w:lsdException w:name="List Table 6 Colorful Accent 6" w:uiPriority="51"/>
-    <w:lsdException w:name="List Table 7 Colorful Accent 6" w:uiPriority="52"/>
-  </w:latentStyles>
-  <w:style w:type="paragraph" w:default="1" w:styleId="Normal">
-    <w:name w:val="Normal"/>
-    <w:qFormat/>
-  </w:style>
-  <w:style w:type="character" w:default="1" w:styleId="Fuentedeprrafopredeter">
-    <w:name w:val="Default Paragraph Font"/>
-    <w:uiPriority w:val="1"/>
-    <w:semiHidden/>
-    <w:unhideWhenUsed/>
-  </w:style>
-  <w:style w:type="table" w:default="1" w:styleId="Tablanormal">
-    <w:name w:val="Normal Table"/>
-    <w:uiPriority w:val="99"/>
-    <w:semiHidden/>
-    <w:unhideWhenUsed/>
-    <w:tblPr>
-      <w:tblInd w:w="0" w:type="dxa"/>
-      <w:tblCellMar>
-        <w:top w:w="0" w:type="dxa"/>
-        <w:left w:w="108" w:type="dxa"/>
-        <w:bottom w:w="0" w:type="dxa"/>
-        <w:right w:w="108" w:type="dxa"/>
-      </w:tblCellMar>
-    </w:tblPr>
-  </w:style>
-  <w:style w:type="numbering" w:default="1" w:styleId="Sinlista">
-    <w:name w:val="No List"/>
-    <w:uiPriority w:val="99"/>
-    <w:semiHidden/>
-    <w:unhideWhenUsed/>
-  </w:style>
-  <w:style w:type="paragraph" w:customStyle="1" w:styleId="F83F873893AD44588672E9A3A1F70225">
-    <w:name w:val="F83F873893AD44588672E9A3A1F70225"/>
-    <w:rsid w:val="009D2330"/>
-  </w:style>
-</w:styles>
-</file>
-
-<file path=word/glossary/webSettings.xml><?xml version="1.0" encoding="utf-8"?>
-<w:webSettings xmlns:mc="http://schemas.openxmlformats.org/markup-compatibility/2006" xmlns:r="http://schemas.openxmlformats.org/officeDocument/2006/relationships" xmlns:w="http://schemas.openxmlformats.org/wordprocessingml/2006/main" xmlns:w14="http://schemas.microsoft.com/office/word/2010/wordml" xmlns:w15="http://schemas.microsoft.com/office/word/2012/wordml" xmlns:w16se="http://schemas.microsoft.com/office/word/2015/wordml/symex" mc:Ignorable="w14 w15 w16se">
-  <w:optimizeForBrowser/>
-  <w:allowPNG/>
-</w:webSettings>
-</file>
-
 <file path=word/theme/theme1.xml><?xml version="1.0" encoding="utf-8"?>
 <a:theme xmlns:a="http://schemas.openxmlformats.org/drawingml/2006/main" name="Tema de Office">
   <a:themeElements>
@@ -14368,7 +13483,7 @@
 </file>
 
 <file path=customXml/itemProps1.xml><?xml version="1.0" encoding="utf-8"?>
-<ds:datastoreItem xmlns:ds="http://schemas.openxmlformats.org/officeDocument/2006/customXml" ds:itemID="{E5F4E060-A8AC-4661-811F-97F3D98B1234}">
+<ds:datastoreItem xmlns:ds="http://schemas.openxmlformats.org/officeDocument/2006/customXml" ds:itemID="{65D83080-EF7B-4125-80AF-C0CBA7FABD48}">
   <ds:schemaRefs>
     <ds:schemaRef ds:uri="http://schemas.openxmlformats.org/officeDocument/2006/bibliography"/>
   </ds:schemaRefs>

</xml_diff>